<commit_message>
Güncellenmiş rapor dosyası eklendi
</commit_message>
<xml_diff>
--- a/KadirDogru_132230024_Guncel.docx
+++ b/KadirDogru_132230024_Guncel.docx
@@ -3691,36 +3691,8 @@
                                         <w:sz w:val="44"/>
                                         <w:szCs w:val="44"/>
                                       </w:rPr>
-                                      <w:t xml:space="preserve">Python </w:t>
+                                      <w:t>Python ile Veri Bilimi</w:t>
                                     </w:r>
-                                    <w:proofErr w:type="spellStart"/>
-                                    <w:r>
-                                      <w:rPr>
-                                        <w:color w:val="4F81BD" w:themeColor="accent1"/>
-                                        <w:sz w:val="44"/>
-                                        <w:szCs w:val="44"/>
-                                      </w:rPr>
-                                      <w:t>ile</w:t>
-                                    </w:r>
-                                    <w:proofErr w:type="spellEnd"/>
-                                    <w:r>
-                                      <w:rPr>
-                                        <w:color w:val="4F81BD" w:themeColor="accent1"/>
-                                        <w:sz w:val="44"/>
-                                        <w:szCs w:val="44"/>
-                                      </w:rPr>
-                                      <w:t xml:space="preserve"> Veri </w:t>
-                                    </w:r>
-                                    <w:proofErr w:type="spellStart"/>
-                                    <w:r>
-                                      <w:rPr>
-                                        <w:color w:val="4F81BD" w:themeColor="accent1"/>
-                                        <w:sz w:val="44"/>
-                                        <w:szCs w:val="44"/>
-                                      </w:rPr>
-                                      <w:t>Bilimi</w:t>
-                                    </w:r>
-                                    <w:proofErr w:type="spellEnd"/>
                                   </w:sdtContent>
                                 </w:sdt>
                               </w:p>
@@ -3819,36 +3791,8 @@
                                   <w:sz w:val="44"/>
                                   <w:szCs w:val="44"/>
                                 </w:rPr>
-                                <w:t xml:space="preserve">Python </w:t>
+                                <w:t>Python ile Veri Bilimi</w:t>
                               </w:r>
-                              <w:proofErr w:type="spellStart"/>
-                              <w:r>
-                                <w:rPr>
-                                  <w:color w:val="4F81BD" w:themeColor="accent1"/>
-                                  <w:sz w:val="44"/>
-                                  <w:szCs w:val="44"/>
-                                </w:rPr>
-                                <w:t>ile</w:t>
-                              </w:r>
-                              <w:proofErr w:type="spellEnd"/>
-                              <w:r>
-                                <w:rPr>
-                                  <w:color w:val="4F81BD" w:themeColor="accent1"/>
-                                  <w:sz w:val="44"/>
-                                  <w:szCs w:val="44"/>
-                                </w:rPr>
-                                <w:t xml:space="preserve"> Veri </w:t>
-                              </w:r>
-                              <w:proofErr w:type="spellStart"/>
-                              <w:r>
-                                <w:rPr>
-                                  <w:color w:val="4F81BD" w:themeColor="accent1"/>
-                                  <w:sz w:val="44"/>
-                                  <w:szCs w:val="44"/>
-                                </w:rPr>
-                                <w:t>Bilimi</w:t>
-                              </w:r>
-                              <w:proofErr w:type="spellEnd"/>
                             </w:sdtContent>
                           </w:sdt>
                         </w:p>
@@ -4000,119 +3944,8 @@
                                         <w:sz w:val="72"/>
                                         <w:szCs w:val="72"/>
                                       </w:rPr>
-                                      <w:t xml:space="preserve">Amazon </w:t>
+                                      <w:t>Amazon Satış Verileri ile Sipariş Başarısı Tahmini</w:t>
                                     </w:r>
-                                    <w:proofErr w:type="spellStart"/>
-                                    <w:r>
-                                      <w:rPr>
-                                        <w:rFonts w:asciiTheme="majorBidi" w:eastAsiaTheme="majorEastAsia" w:hAnsiTheme="majorBidi" w:cstheme="majorBidi"/>
-                                        <w:color w:val="262626" w:themeColor="text1" w:themeTint="D9"/>
-                                        <w:sz w:val="72"/>
-                                        <w:szCs w:val="72"/>
-                                      </w:rPr>
-                                      <w:t>Satış</w:t>
-                                    </w:r>
-                                    <w:proofErr w:type="spellEnd"/>
-                                    <w:r>
-                                      <w:rPr>
-                                        <w:rFonts w:asciiTheme="majorBidi" w:eastAsiaTheme="majorEastAsia" w:hAnsiTheme="majorBidi" w:cstheme="majorBidi"/>
-                                        <w:color w:val="262626" w:themeColor="text1" w:themeTint="D9"/>
-                                        <w:sz w:val="72"/>
-                                        <w:szCs w:val="72"/>
-                                      </w:rPr>
-                                      <w:t xml:space="preserve"> </w:t>
-                                    </w:r>
-                                    <w:proofErr w:type="spellStart"/>
-                                    <w:r>
-                                      <w:rPr>
-                                        <w:rFonts w:asciiTheme="majorBidi" w:eastAsiaTheme="majorEastAsia" w:hAnsiTheme="majorBidi" w:cstheme="majorBidi"/>
-                                        <w:color w:val="262626" w:themeColor="text1" w:themeTint="D9"/>
-                                        <w:sz w:val="72"/>
-                                        <w:szCs w:val="72"/>
-                                      </w:rPr>
-                                      <w:t>Verileri</w:t>
-                                    </w:r>
-                                    <w:proofErr w:type="spellEnd"/>
-                                    <w:r>
-                                      <w:rPr>
-                                        <w:rFonts w:asciiTheme="majorBidi" w:eastAsiaTheme="majorEastAsia" w:hAnsiTheme="majorBidi" w:cstheme="majorBidi"/>
-                                        <w:color w:val="262626" w:themeColor="text1" w:themeTint="D9"/>
-                                        <w:sz w:val="72"/>
-                                        <w:szCs w:val="72"/>
-                                      </w:rPr>
-                                      <w:t xml:space="preserve"> </w:t>
-                                    </w:r>
-                                    <w:proofErr w:type="spellStart"/>
-                                    <w:r>
-                                      <w:rPr>
-                                        <w:rFonts w:asciiTheme="majorBidi" w:eastAsiaTheme="majorEastAsia" w:hAnsiTheme="majorBidi" w:cstheme="majorBidi"/>
-                                        <w:color w:val="262626" w:themeColor="text1" w:themeTint="D9"/>
-                                        <w:sz w:val="72"/>
-                                        <w:szCs w:val="72"/>
-                                      </w:rPr>
-                                      <w:t>ile</w:t>
-                                    </w:r>
-                                    <w:proofErr w:type="spellEnd"/>
-                                    <w:r>
-                                      <w:rPr>
-                                        <w:rFonts w:asciiTheme="majorBidi" w:eastAsiaTheme="majorEastAsia" w:hAnsiTheme="majorBidi" w:cstheme="majorBidi"/>
-                                        <w:color w:val="262626" w:themeColor="text1" w:themeTint="D9"/>
-                                        <w:sz w:val="72"/>
-                                        <w:szCs w:val="72"/>
-                                      </w:rPr>
-                                      <w:t xml:space="preserve"> </w:t>
-                                    </w:r>
-                                    <w:proofErr w:type="spellStart"/>
-                                    <w:r>
-                                      <w:rPr>
-                                        <w:rFonts w:asciiTheme="majorBidi" w:eastAsiaTheme="majorEastAsia" w:hAnsiTheme="majorBidi" w:cstheme="majorBidi"/>
-                                        <w:color w:val="262626" w:themeColor="text1" w:themeTint="D9"/>
-                                        <w:sz w:val="72"/>
-                                        <w:szCs w:val="72"/>
-                                      </w:rPr>
-                                      <w:t>Sipariş</w:t>
-                                    </w:r>
-                                    <w:proofErr w:type="spellEnd"/>
-                                    <w:r>
-                                      <w:rPr>
-                                        <w:rFonts w:asciiTheme="majorBidi" w:eastAsiaTheme="majorEastAsia" w:hAnsiTheme="majorBidi" w:cstheme="majorBidi"/>
-                                        <w:color w:val="262626" w:themeColor="text1" w:themeTint="D9"/>
-                                        <w:sz w:val="72"/>
-                                        <w:szCs w:val="72"/>
-                                      </w:rPr>
-                                      <w:t xml:space="preserve"> </w:t>
-                                    </w:r>
-                                    <w:proofErr w:type="spellStart"/>
-                                    <w:r>
-                                      <w:rPr>
-                                        <w:rFonts w:asciiTheme="majorBidi" w:eastAsiaTheme="majorEastAsia" w:hAnsiTheme="majorBidi" w:cstheme="majorBidi"/>
-                                        <w:color w:val="262626" w:themeColor="text1" w:themeTint="D9"/>
-                                        <w:sz w:val="72"/>
-                                        <w:szCs w:val="72"/>
-                                      </w:rPr>
-                                      <w:t>Başarısı</w:t>
-                                    </w:r>
-                                    <w:proofErr w:type="spellEnd"/>
-                                    <w:r>
-                                      <w:rPr>
-                                        <w:rFonts w:asciiTheme="majorBidi" w:eastAsiaTheme="majorEastAsia" w:hAnsiTheme="majorBidi" w:cstheme="majorBidi"/>
-                                        <w:color w:val="262626" w:themeColor="text1" w:themeTint="D9"/>
-                                        <w:sz w:val="72"/>
-                                        <w:szCs w:val="72"/>
-                                      </w:rPr>
-                                      <w:t xml:space="preserve"> </w:t>
-                                    </w:r>
-                                    <w:proofErr w:type="spellStart"/>
-                                    <w:r>
-                                      <w:rPr>
-                                        <w:rFonts w:asciiTheme="majorBidi" w:eastAsiaTheme="majorEastAsia" w:hAnsiTheme="majorBidi" w:cstheme="majorBidi"/>
-                                        <w:color w:val="262626" w:themeColor="text1" w:themeTint="D9"/>
-                                        <w:sz w:val="72"/>
-                                        <w:szCs w:val="72"/>
-                                      </w:rPr>
-                                      <w:t>Tahmini</w:t>
-                                    </w:r>
-                                    <w:proofErr w:type="spellEnd"/>
                                   </w:sdtContent>
                                 </w:sdt>
                               </w:p>
@@ -4206,119 +4039,8 @@
                                   <w:sz w:val="72"/>
                                   <w:szCs w:val="72"/>
                                 </w:rPr>
-                                <w:t xml:space="preserve">Amazon </w:t>
+                                <w:t>Amazon Satış Verileri ile Sipariş Başarısı Tahmini</w:t>
                               </w:r>
-                              <w:proofErr w:type="spellStart"/>
-                              <w:r>
-                                <w:rPr>
-                                  <w:rFonts w:asciiTheme="majorBidi" w:eastAsiaTheme="majorEastAsia" w:hAnsiTheme="majorBidi" w:cstheme="majorBidi"/>
-                                  <w:color w:val="262626" w:themeColor="text1" w:themeTint="D9"/>
-                                  <w:sz w:val="72"/>
-                                  <w:szCs w:val="72"/>
-                                </w:rPr>
-                                <w:t>Satış</w:t>
-                              </w:r>
-                              <w:proofErr w:type="spellEnd"/>
-                              <w:r>
-                                <w:rPr>
-                                  <w:rFonts w:asciiTheme="majorBidi" w:eastAsiaTheme="majorEastAsia" w:hAnsiTheme="majorBidi" w:cstheme="majorBidi"/>
-                                  <w:color w:val="262626" w:themeColor="text1" w:themeTint="D9"/>
-                                  <w:sz w:val="72"/>
-                                  <w:szCs w:val="72"/>
-                                </w:rPr>
-                                <w:t xml:space="preserve"> </w:t>
-                              </w:r>
-                              <w:proofErr w:type="spellStart"/>
-                              <w:r>
-                                <w:rPr>
-                                  <w:rFonts w:asciiTheme="majorBidi" w:eastAsiaTheme="majorEastAsia" w:hAnsiTheme="majorBidi" w:cstheme="majorBidi"/>
-                                  <w:color w:val="262626" w:themeColor="text1" w:themeTint="D9"/>
-                                  <w:sz w:val="72"/>
-                                  <w:szCs w:val="72"/>
-                                </w:rPr>
-                                <w:t>Verileri</w:t>
-                              </w:r>
-                              <w:proofErr w:type="spellEnd"/>
-                              <w:r>
-                                <w:rPr>
-                                  <w:rFonts w:asciiTheme="majorBidi" w:eastAsiaTheme="majorEastAsia" w:hAnsiTheme="majorBidi" w:cstheme="majorBidi"/>
-                                  <w:color w:val="262626" w:themeColor="text1" w:themeTint="D9"/>
-                                  <w:sz w:val="72"/>
-                                  <w:szCs w:val="72"/>
-                                </w:rPr>
-                                <w:t xml:space="preserve"> </w:t>
-                              </w:r>
-                              <w:proofErr w:type="spellStart"/>
-                              <w:r>
-                                <w:rPr>
-                                  <w:rFonts w:asciiTheme="majorBidi" w:eastAsiaTheme="majorEastAsia" w:hAnsiTheme="majorBidi" w:cstheme="majorBidi"/>
-                                  <w:color w:val="262626" w:themeColor="text1" w:themeTint="D9"/>
-                                  <w:sz w:val="72"/>
-                                  <w:szCs w:val="72"/>
-                                </w:rPr>
-                                <w:t>ile</w:t>
-                              </w:r>
-                              <w:proofErr w:type="spellEnd"/>
-                              <w:r>
-                                <w:rPr>
-                                  <w:rFonts w:asciiTheme="majorBidi" w:eastAsiaTheme="majorEastAsia" w:hAnsiTheme="majorBidi" w:cstheme="majorBidi"/>
-                                  <w:color w:val="262626" w:themeColor="text1" w:themeTint="D9"/>
-                                  <w:sz w:val="72"/>
-                                  <w:szCs w:val="72"/>
-                                </w:rPr>
-                                <w:t xml:space="preserve"> </w:t>
-                              </w:r>
-                              <w:proofErr w:type="spellStart"/>
-                              <w:r>
-                                <w:rPr>
-                                  <w:rFonts w:asciiTheme="majorBidi" w:eastAsiaTheme="majorEastAsia" w:hAnsiTheme="majorBidi" w:cstheme="majorBidi"/>
-                                  <w:color w:val="262626" w:themeColor="text1" w:themeTint="D9"/>
-                                  <w:sz w:val="72"/>
-                                  <w:szCs w:val="72"/>
-                                </w:rPr>
-                                <w:t>Sipariş</w:t>
-                              </w:r>
-                              <w:proofErr w:type="spellEnd"/>
-                              <w:r>
-                                <w:rPr>
-                                  <w:rFonts w:asciiTheme="majorBidi" w:eastAsiaTheme="majorEastAsia" w:hAnsiTheme="majorBidi" w:cstheme="majorBidi"/>
-                                  <w:color w:val="262626" w:themeColor="text1" w:themeTint="D9"/>
-                                  <w:sz w:val="72"/>
-                                  <w:szCs w:val="72"/>
-                                </w:rPr>
-                                <w:t xml:space="preserve"> </w:t>
-                              </w:r>
-                              <w:proofErr w:type="spellStart"/>
-                              <w:r>
-                                <w:rPr>
-                                  <w:rFonts w:asciiTheme="majorBidi" w:eastAsiaTheme="majorEastAsia" w:hAnsiTheme="majorBidi" w:cstheme="majorBidi"/>
-                                  <w:color w:val="262626" w:themeColor="text1" w:themeTint="D9"/>
-                                  <w:sz w:val="72"/>
-                                  <w:szCs w:val="72"/>
-                                </w:rPr>
-                                <w:t>Başarısı</w:t>
-                              </w:r>
-                              <w:proofErr w:type="spellEnd"/>
-                              <w:r>
-                                <w:rPr>
-                                  <w:rFonts w:asciiTheme="majorBidi" w:eastAsiaTheme="majorEastAsia" w:hAnsiTheme="majorBidi" w:cstheme="majorBidi"/>
-                                  <w:color w:val="262626" w:themeColor="text1" w:themeTint="D9"/>
-                                  <w:sz w:val="72"/>
-                                  <w:szCs w:val="72"/>
-                                </w:rPr>
-                                <w:t xml:space="preserve"> </w:t>
-                              </w:r>
-                              <w:proofErr w:type="spellStart"/>
-                              <w:r>
-                                <w:rPr>
-                                  <w:rFonts w:asciiTheme="majorBidi" w:eastAsiaTheme="majorEastAsia" w:hAnsiTheme="majorBidi" w:cstheme="majorBidi"/>
-                                  <w:color w:val="262626" w:themeColor="text1" w:themeTint="D9"/>
-                                  <w:sz w:val="72"/>
-                                  <w:szCs w:val="72"/>
-                                </w:rPr>
-                                <w:t>Tahmini</w:t>
-                              </w:r>
-                              <w:proofErr w:type="spellEnd"/>
                             </w:sdtContent>
                           </w:sdt>
                         </w:p>
@@ -4463,7 +4185,6 @@
         <w:t xml:space="preserve">Bu çalışmada kullanılan veri seti, </w:t>
       </w:r>
       <w:hyperlink r:id="rId7" w:tgtFrame="_new" w:history="1">
-        <w:proofErr w:type="spellStart"/>
         <w:r>
           <w:rPr>
             <w:rStyle w:val="Kpr"/>
@@ -4473,7 +4194,6 @@
           </w:rPr>
           <w:t>Kaggle</w:t>
         </w:r>
-        <w:proofErr w:type="spellEnd"/>
       </w:hyperlink>
       <w:r>
         <w:rPr>
@@ -4569,7 +4289,6 @@
                 <w:lang w:val="tr-TR"/>
               </w:rPr>
             </w:pPr>
-            <w:proofErr w:type="spellStart"/>
             <w:r>
               <w:rPr>
                 <w:rFonts w:ascii="Open Sans Medium" w:hAnsi="Open Sans Medium" w:cs="Open Sans Medium"/>
@@ -4579,7 +4298,6 @@
               </w:rPr>
               <w:t>order_id</w:t>
             </w:r>
-            <w:proofErr w:type="spellEnd"/>
           </w:p>
         </w:tc>
         <w:tc>
@@ -4675,7 +4393,6 @@
                 <w:lang w:val="tr-TR"/>
               </w:rPr>
             </w:pPr>
-            <w:proofErr w:type="spellStart"/>
             <w:r>
               <w:rPr>
                 <w:rFonts w:ascii="Open Sans Medium" w:hAnsi="Open Sans Medium" w:cs="Open Sans Medium"/>
@@ -4685,7 +4402,6 @@
               </w:rPr>
               <w:t>sales_channel</w:t>
             </w:r>
-            <w:proofErr w:type="spellEnd"/>
           </w:p>
         </w:tc>
         <w:tc>
@@ -5186,7 +4902,6 @@
         </w:rPr>
         <w:t xml:space="preserve">Veri analizi sürecine geçilmeden önce veri seti detaylı biçimde incelenmiş ve çeşitli ön işleme adımları uygulanmıştır. İlk olarak, veri setinde eksik değerlerin bulunduğu tespit edilmiştir. </w:t>
       </w:r>
-      <w:proofErr w:type="spellStart"/>
       <w:proofErr w:type="gramStart"/>
       <w:r>
         <w:rPr>
@@ -5203,214 +4918,7 @@
           <w:color w:val="000000" w:themeColor="text1"/>
           <w:lang w:val="tr-TR"/>
         </w:rPr>
-        <w:t>-by</w:t>
-      </w:r>
-      <w:proofErr w:type="spellEnd"/>
-      <w:r>
-        <w:rPr>
-          <w:rFonts w:ascii="Open Sans Medium" w:hAnsi="Open Sans Medium" w:cs="Open Sans Medium"/>
-          <w:color w:val="000000" w:themeColor="text1"/>
-          <w:lang w:val="tr-TR"/>
-        </w:rPr>
-        <w:t xml:space="preserve"> ve </w:t>
-      </w:r>
-      <w:proofErr w:type="spellStart"/>
-      <w:r>
-        <w:rPr>
-          <w:rFonts w:ascii="Open Sans Medium" w:hAnsi="Open Sans Medium" w:cs="Open Sans Medium"/>
-          <w:color w:val="000000" w:themeColor="text1"/>
-          <w:lang w:val="tr-TR"/>
-        </w:rPr>
-        <w:t>promotion-ids</w:t>
-      </w:r>
-      <w:proofErr w:type="spellEnd"/>
-      <w:r>
-        <w:rPr>
-          <w:rFonts w:ascii="Open Sans Medium" w:hAnsi="Open Sans Medium" w:cs="Open Sans Medium"/>
-          <w:color w:val="000000" w:themeColor="text1"/>
-          <w:lang w:val="tr-TR"/>
-        </w:rPr>
-        <w:t xml:space="preserve"> gibi sütunlarda %50’nin üzerinde eksik veri bulunması nedeniyle bu sütunlar analizden çıkarılmıştır. Sayısal özelliklerden </w:t>
-      </w:r>
-      <w:proofErr w:type="spellStart"/>
-      <w:r>
-        <w:rPr>
-          <w:rFonts w:ascii="Open Sans Medium" w:hAnsi="Open Sans Medium" w:cs="Open Sans Medium"/>
-          <w:color w:val="000000" w:themeColor="text1"/>
-          <w:lang w:val="tr-TR"/>
-        </w:rPr>
-        <w:t>amount</w:t>
-      </w:r>
-      <w:proofErr w:type="spellEnd"/>
-      <w:r>
-        <w:rPr>
-          <w:rFonts w:ascii="Open Sans Medium" w:hAnsi="Open Sans Medium" w:cs="Open Sans Medium"/>
-          <w:color w:val="000000" w:themeColor="text1"/>
-          <w:lang w:val="tr-TR"/>
-        </w:rPr>
-        <w:t xml:space="preserve"> ve </w:t>
-      </w:r>
-      <w:proofErr w:type="spellStart"/>
-      <w:r>
-        <w:rPr>
-          <w:rFonts w:ascii="Open Sans Medium" w:hAnsi="Open Sans Medium" w:cs="Open Sans Medium"/>
-          <w:color w:val="000000" w:themeColor="text1"/>
-          <w:lang w:val="tr-TR"/>
-        </w:rPr>
-        <w:t>ship</w:t>
-      </w:r>
-      <w:proofErr w:type="spellEnd"/>
-      <w:r>
-        <w:rPr>
-          <w:rFonts w:ascii="Open Sans Medium" w:hAnsi="Open Sans Medium" w:cs="Open Sans Medium"/>
-          <w:color w:val="000000" w:themeColor="text1"/>
-          <w:lang w:val="tr-TR"/>
-        </w:rPr>
-        <w:t>-postal-</w:t>
-      </w:r>
-      <w:proofErr w:type="spellStart"/>
-      <w:r>
-        <w:rPr>
-          <w:rFonts w:ascii="Open Sans Medium" w:hAnsi="Open Sans Medium" w:cs="Open Sans Medium"/>
-          <w:color w:val="000000" w:themeColor="text1"/>
-          <w:lang w:val="tr-TR"/>
-        </w:rPr>
-        <w:t>code</w:t>
-      </w:r>
-      <w:proofErr w:type="spellEnd"/>
-      <w:r>
-        <w:rPr>
-          <w:rFonts w:ascii="Open Sans Medium" w:hAnsi="Open Sans Medium" w:cs="Open Sans Medium"/>
-          <w:color w:val="000000" w:themeColor="text1"/>
-          <w:lang w:val="tr-TR"/>
-        </w:rPr>
-        <w:t>, ortanca (</w:t>
-      </w:r>
-      <w:proofErr w:type="spellStart"/>
-      <w:r>
-        <w:rPr>
-          <w:rFonts w:ascii="Open Sans Medium" w:hAnsi="Open Sans Medium" w:cs="Open Sans Medium"/>
-          <w:color w:val="000000" w:themeColor="text1"/>
-          <w:lang w:val="tr-TR"/>
-        </w:rPr>
-        <w:t>median</w:t>
-      </w:r>
-      <w:proofErr w:type="spellEnd"/>
-      <w:r>
-        <w:rPr>
-          <w:rFonts w:ascii="Open Sans Medium" w:hAnsi="Open Sans Medium" w:cs="Open Sans Medium"/>
-          <w:color w:val="000000" w:themeColor="text1"/>
-          <w:lang w:val="tr-TR"/>
-        </w:rPr>
-        <w:t xml:space="preserve">) değeri ile doldurulmuş; böylece aşırı uç değerlerin etkisi azaltılmıştır. Kategorik sütunlar arasında yer alan </w:t>
-      </w:r>
-      <w:proofErr w:type="spellStart"/>
-      <w:r>
-        <w:rPr>
-          <w:rFonts w:ascii="Open Sans Medium" w:hAnsi="Open Sans Medium" w:cs="Open Sans Medium"/>
-          <w:color w:val="000000" w:themeColor="text1"/>
-          <w:lang w:val="tr-TR"/>
-        </w:rPr>
-        <w:t>courier_status</w:t>
-      </w:r>
-      <w:proofErr w:type="spellEnd"/>
-      <w:r>
-        <w:rPr>
-          <w:rFonts w:ascii="Open Sans Medium" w:hAnsi="Open Sans Medium" w:cs="Open Sans Medium"/>
-          <w:color w:val="000000" w:themeColor="text1"/>
-          <w:lang w:val="tr-TR"/>
-        </w:rPr>
-        <w:t xml:space="preserve">, </w:t>
-      </w:r>
-      <w:proofErr w:type="spellStart"/>
-      <w:r>
-        <w:rPr>
-          <w:rFonts w:ascii="Open Sans Medium" w:hAnsi="Open Sans Medium" w:cs="Open Sans Medium"/>
-          <w:color w:val="000000" w:themeColor="text1"/>
-          <w:lang w:val="tr-TR"/>
-        </w:rPr>
-        <w:t>currency</w:t>
-      </w:r>
-      <w:proofErr w:type="spellEnd"/>
-      <w:r>
-        <w:rPr>
-          <w:rFonts w:ascii="Open Sans Medium" w:hAnsi="Open Sans Medium" w:cs="Open Sans Medium"/>
-          <w:color w:val="000000" w:themeColor="text1"/>
-          <w:lang w:val="tr-TR"/>
-        </w:rPr>
-        <w:t xml:space="preserve">, </w:t>
-      </w:r>
-      <w:proofErr w:type="spellStart"/>
-      <w:r>
-        <w:rPr>
-          <w:rFonts w:ascii="Open Sans Medium" w:hAnsi="Open Sans Medium" w:cs="Open Sans Medium"/>
-          <w:color w:val="000000" w:themeColor="text1"/>
-          <w:lang w:val="tr-TR"/>
-        </w:rPr>
-        <w:t>ship-city</w:t>
-      </w:r>
-      <w:proofErr w:type="spellEnd"/>
-      <w:r>
-        <w:rPr>
-          <w:rFonts w:ascii="Open Sans Medium" w:hAnsi="Open Sans Medium" w:cs="Open Sans Medium"/>
-          <w:color w:val="000000" w:themeColor="text1"/>
-          <w:lang w:val="tr-TR"/>
-        </w:rPr>
-        <w:t xml:space="preserve">, </w:t>
-      </w:r>
-      <w:proofErr w:type="spellStart"/>
-      <w:r>
-        <w:rPr>
-          <w:rFonts w:ascii="Open Sans Medium" w:hAnsi="Open Sans Medium" w:cs="Open Sans Medium"/>
-          <w:color w:val="000000" w:themeColor="text1"/>
-          <w:lang w:val="tr-TR"/>
-        </w:rPr>
-        <w:t>ship-state</w:t>
-      </w:r>
-      <w:proofErr w:type="spellEnd"/>
-      <w:r>
-        <w:rPr>
-          <w:rFonts w:ascii="Open Sans Medium" w:hAnsi="Open Sans Medium" w:cs="Open Sans Medium"/>
-          <w:color w:val="000000" w:themeColor="text1"/>
-          <w:lang w:val="tr-TR"/>
-        </w:rPr>
-        <w:t xml:space="preserve"> ve </w:t>
-      </w:r>
-      <w:proofErr w:type="spellStart"/>
-      <w:r>
-        <w:rPr>
-          <w:rFonts w:ascii="Open Sans Medium" w:hAnsi="Open Sans Medium" w:cs="Open Sans Medium"/>
-          <w:color w:val="000000" w:themeColor="text1"/>
-          <w:lang w:val="tr-TR"/>
-        </w:rPr>
-        <w:t>ship-country</w:t>
-      </w:r>
-      <w:proofErr w:type="spellEnd"/>
-      <w:r>
-        <w:rPr>
-          <w:rFonts w:ascii="Open Sans Medium" w:hAnsi="Open Sans Medium" w:cs="Open Sans Medium"/>
-          <w:color w:val="000000" w:themeColor="text1"/>
-          <w:lang w:val="tr-TR"/>
-        </w:rPr>
-        <w:t xml:space="preserve"> alanlarında eksik değerler, en sık gözlenen kategori (</w:t>
-      </w:r>
-      <w:proofErr w:type="spellStart"/>
-      <w:r>
-        <w:rPr>
-          <w:rFonts w:ascii="Open Sans Medium" w:hAnsi="Open Sans Medium" w:cs="Open Sans Medium"/>
-          <w:color w:val="000000" w:themeColor="text1"/>
-          <w:lang w:val="tr-TR"/>
-        </w:rPr>
-        <w:t>mode</w:t>
-      </w:r>
-      <w:proofErr w:type="spellEnd"/>
-      <w:r>
-        <w:rPr>
-          <w:rFonts w:ascii="Open Sans Medium" w:hAnsi="Open Sans Medium" w:cs="Open Sans Medium"/>
-          <w:color w:val="000000" w:themeColor="text1"/>
-          <w:lang w:val="tr-TR"/>
-        </w:rPr>
-        <w:t>) kullanılarak tamamlanmıştır.</w:t>
+        <w:t>-by ve promotion-ids gibi sütunlarda %50’nin üzerinde eksik veri bulunması nedeniyle bu sütunlar analizden çıkarılmıştır. Sayısal özelliklerden amount ve ship-postal-code, ortanca (median) değeri ile doldurulmuş; böylece aşırı uç değerlerin etkisi azaltılmıştır. Kategorik sütunlar arasında yer alan courier_status, currency, ship-city, ship-state ve ship-country alanlarında eksik değerler, en sık gözlenen kategori (mode) kullanılarak tamamlanmıştır.</w:t>
       </w:r>
     </w:p>
     <w:p>
@@ -5428,79 +4936,7 @@
           <w:color w:val="000000" w:themeColor="text1"/>
           <w:lang w:val="tr-TR"/>
         </w:rPr>
-        <w:t xml:space="preserve">Veri setinde aykırı değer analizi, sayısal sütunların dağılımına bakılarak gerçekleştirilmiş; ancak bu değerlerin model performansına olumsuz etkisi olmadığı gözlemlendiğinden müdahale edilmemiştir. Kategorik değişkenler, makine öğrenmesi algoritmalarının işleyebilmesi için </w:t>
-      </w:r>
-      <w:proofErr w:type="spellStart"/>
-      <w:r>
-        <w:rPr>
-          <w:rFonts w:ascii="Open Sans Medium" w:hAnsi="Open Sans Medium" w:cs="Open Sans Medium"/>
-          <w:color w:val="000000" w:themeColor="text1"/>
-          <w:lang w:val="tr-TR"/>
-        </w:rPr>
-        <w:t>one</w:t>
-      </w:r>
-      <w:proofErr w:type="spellEnd"/>
-      <w:r>
-        <w:rPr>
-          <w:rFonts w:ascii="Open Sans Medium" w:hAnsi="Open Sans Medium" w:cs="Open Sans Medium"/>
-          <w:color w:val="000000" w:themeColor="text1"/>
-          <w:lang w:val="tr-TR"/>
-        </w:rPr>
-        <w:t xml:space="preserve">-hot </w:t>
-      </w:r>
-      <w:proofErr w:type="spellStart"/>
-      <w:r>
-        <w:rPr>
-          <w:rFonts w:ascii="Open Sans Medium" w:hAnsi="Open Sans Medium" w:cs="Open Sans Medium"/>
-          <w:color w:val="000000" w:themeColor="text1"/>
-          <w:lang w:val="tr-TR"/>
-        </w:rPr>
-        <w:t>encoding</w:t>
-      </w:r>
-      <w:proofErr w:type="spellEnd"/>
-      <w:r>
-        <w:rPr>
-          <w:rFonts w:ascii="Open Sans Medium" w:hAnsi="Open Sans Medium" w:cs="Open Sans Medium"/>
-          <w:color w:val="000000" w:themeColor="text1"/>
-          <w:lang w:val="tr-TR"/>
-        </w:rPr>
-        <w:t xml:space="preserve"> yöntemiyle sayısal forma dönüştürülmüştür. Ayrıca, analiz açısından bilgi taşımayan veya çok yüksek benzersiz değere sahip olduğu için öğrenmeye katkısı olmayan </w:t>
-      </w:r>
-      <w:proofErr w:type="spellStart"/>
-      <w:r>
-        <w:rPr>
-          <w:rFonts w:ascii="Open Sans Medium" w:hAnsi="Open Sans Medium" w:cs="Open Sans Medium"/>
-          <w:color w:val="000000" w:themeColor="text1"/>
-          <w:lang w:val="tr-TR"/>
-        </w:rPr>
-        <w:t>order_id</w:t>
-      </w:r>
-      <w:proofErr w:type="spellEnd"/>
-      <w:r>
-        <w:rPr>
-          <w:rFonts w:ascii="Open Sans Medium" w:hAnsi="Open Sans Medium" w:cs="Open Sans Medium"/>
-          <w:color w:val="000000" w:themeColor="text1"/>
-          <w:lang w:val="tr-TR"/>
-        </w:rPr>
-        <w:t xml:space="preserve">, asin, </w:t>
-      </w:r>
-      <w:proofErr w:type="spellStart"/>
-      <w:r>
-        <w:rPr>
-          <w:rFonts w:ascii="Open Sans Medium" w:hAnsi="Open Sans Medium" w:cs="Open Sans Medium"/>
-          <w:color w:val="000000" w:themeColor="text1"/>
-          <w:lang w:val="tr-TR"/>
-        </w:rPr>
-        <w:t>style</w:t>
-      </w:r>
-      <w:proofErr w:type="spellEnd"/>
-      <w:r>
-        <w:rPr>
-          <w:rFonts w:ascii="Open Sans Medium" w:hAnsi="Open Sans Medium" w:cs="Open Sans Medium"/>
-          <w:color w:val="000000" w:themeColor="text1"/>
-          <w:lang w:val="tr-TR"/>
-        </w:rPr>
-        <w:t xml:space="preserve"> gibi sütunlar veri setinden çıkarılmıştır. Bu adımlar sonucunda modelin öğrenme sürecini kolaylaştıracak, tutarlı ve anlamlı bir veri yapısı elde edilmiştir.</w:t>
+        <w:t>Veri setinde aykırı değer analizi, sayısal sütunların dağılımına bakılarak gerçekleştirilmiş; ancak bu değerlerin model performansına olumsuz etkisi olmadığı gözlemlendiğinden müdahale edilmemiştir. Kategorik değişkenler, makine öğrenmesi algoritmalarının işleyebilmesi için one-hot encoding yöntemiyle sayısal forma dönüştürülmüştür. Ayrıca, analiz açısından bilgi taşımayan veya çok yüksek benzersiz değere sahip olduğu için öğrenmeye katkısı olmayan order_id, asin, style gibi sütunlar veri setinden çıkarılmıştır. Bu adımlar sonucunda modelin öğrenme sürecini kolaylaştıracak, tutarlı ve anlamlı bir veri yapısı elde edilmiştir.</w:t>
       </w:r>
     </w:p>
     <w:p>
@@ -5551,55 +4987,7 @@
           <w:color w:val="000000" w:themeColor="text1"/>
           <w:lang w:val="tr-TR"/>
         </w:rPr>
-        <w:t xml:space="preserve">Bu projede sınıflandırma problemi olarak ele alınan sipariş durumu tahmini için makine öğrenmesi algoritmalarından </w:t>
-      </w:r>
-      <w:proofErr w:type="spellStart"/>
-      <w:r>
-        <w:rPr>
-          <w:color w:val="000000" w:themeColor="text1"/>
-          <w:lang w:val="tr-TR"/>
-        </w:rPr>
-        <w:t>Random</w:t>
-      </w:r>
-      <w:proofErr w:type="spellEnd"/>
-      <w:r>
-        <w:rPr>
-          <w:color w:val="000000" w:themeColor="text1"/>
-          <w:lang w:val="tr-TR"/>
-        </w:rPr>
-        <w:t xml:space="preserve"> </w:t>
-      </w:r>
-      <w:proofErr w:type="spellStart"/>
-      <w:r>
-        <w:rPr>
-          <w:color w:val="000000" w:themeColor="text1"/>
-          <w:lang w:val="tr-TR"/>
-        </w:rPr>
-        <w:t>Forest</w:t>
-      </w:r>
-      <w:proofErr w:type="spellEnd"/>
-      <w:r>
-        <w:rPr>
-          <w:color w:val="000000" w:themeColor="text1"/>
-          <w:lang w:val="tr-TR"/>
-        </w:rPr>
-        <w:t xml:space="preserve"> </w:t>
-      </w:r>
-      <w:proofErr w:type="spellStart"/>
-      <w:r>
-        <w:rPr>
-          <w:color w:val="000000" w:themeColor="text1"/>
-          <w:lang w:val="tr-TR"/>
-        </w:rPr>
-        <w:t>Classifier</w:t>
-      </w:r>
-      <w:proofErr w:type="spellEnd"/>
-      <w:r>
-        <w:rPr>
-          <w:color w:val="000000" w:themeColor="text1"/>
-          <w:lang w:val="tr-TR"/>
-        </w:rPr>
-        <w:t xml:space="preserve"> tercih edilmiştir. Modelin eğitimi sırasında veri seti %80 eğitim ve %20 test olmak üzere ikiye ayrılmış, bu sayede hem modelin öğrenme başarımı hem de genellenebilirliği değerlendirilmiştir.</w:t>
+        <w:t>Bu projede sınıflandırma problemi olarak ele alınan sipariş durumu tahmini için makine öğrenmesi algoritmalarından Random Forest Classifier tercih edilmiştir. Modelin eğitimi sırasında veri seti %80 eğitim ve %20 test olmak üzere ikiye ayrılmış, bu sayede hem modelin öğrenme başarımı hem de genellenebilirliği değerlendirilmiştir.</w:t>
       </w:r>
     </w:p>
     <w:p>
@@ -5615,23 +5003,7 @@
           <w:color w:val="000000" w:themeColor="text1"/>
           <w:lang w:val="tr-TR"/>
         </w:rPr>
-        <w:t>Eğitim sonucunda model oldukça yüksek performans göstermiştir. Elde edilen başarı metrikleri doğrultusunda; doğruluk oranı (</w:t>
-      </w:r>
-      <w:proofErr w:type="spellStart"/>
-      <w:r>
-        <w:rPr>
-          <w:color w:val="000000" w:themeColor="text1"/>
-          <w:lang w:val="tr-TR"/>
-        </w:rPr>
-        <w:t>Accuracy</w:t>
-      </w:r>
-      <w:proofErr w:type="spellEnd"/>
-      <w:r>
-        <w:rPr>
-          <w:color w:val="000000" w:themeColor="text1"/>
-          <w:lang w:val="tr-TR"/>
-        </w:rPr>
-        <w:t xml:space="preserve">) </w:t>
+        <w:t xml:space="preserve">Eğitim sonucunda model oldukça yüksek performans göstermiştir. Elde edilen başarı metrikleri doğrultusunda; doğruluk oranı (Accuracy) </w:t>
       </w:r>
       <w:proofErr w:type="gramStart"/>
       <w:r>
@@ -5663,119 +5035,7 @@
           <w:color w:val="000000" w:themeColor="text1"/>
           <w:lang w:val="tr-TR"/>
         </w:rPr>
-        <w:t>Ayrıca modelin hangi değişkenleri daha fazla dikkate aldığı da özellik önem skoru (</w:t>
-      </w:r>
-      <w:proofErr w:type="spellStart"/>
-      <w:r>
-        <w:rPr>
-          <w:color w:val="000000" w:themeColor="text1"/>
-          <w:lang w:val="tr-TR"/>
-        </w:rPr>
-        <w:t>feature</w:t>
-      </w:r>
-      <w:proofErr w:type="spellEnd"/>
-      <w:r>
-        <w:rPr>
-          <w:color w:val="000000" w:themeColor="text1"/>
-          <w:lang w:val="tr-TR"/>
-        </w:rPr>
-        <w:t xml:space="preserve"> </w:t>
-      </w:r>
-      <w:proofErr w:type="spellStart"/>
-      <w:r>
-        <w:rPr>
-          <w:color w:val="000000" w:themeColor="text1"/>
-          <w:lang w:val="tr-TR"/>
-        </w:rPr>
-        <w:t>importance</w:t>
-      </w:r>
-      <w:proofErr w:type="spellEnd"/>
-      <w:r>
-        <w:rPr>
-          <w:color w:val="000000" w:themeColor="text1"/>
-          <w:lang w:val="tr-TR"/>
-        </w:rPr>
-        <w:t xml:space="preserve">) ile analiz edilmiştir. En yüksek bilgi kazancı sağlayan 15 değişken arasından özellikle </w:t>
-      </w:r>
-      <w:proofErr w:type="spellStart"/>
-      <w:r>
-        <w:rPr>
-          <w:color w:val="000000" w:themeColor="text1"/>
-          <w:lang w:val="tr-TR"/>
-        </w:rPr>
-        <w:t>ship</w:t>
-      </w:r>
-      <w:proofErr w:type="spellEnd"/>
-      <w:r>
-        <w:rPr>
-          <w:color w:val="000000" w:themeColor="text1"/>
-          <w:lang w:val="tr-TR"/>
-        </w:rPr>
-        <w:t>-service-</w:t>
-      </w:r>
-      <w:proofErr w:type="spellStart"/>
-      <w:r>
-        <w:rPr>
-          <w:color w:val="000000" w:themeColor="text1"/>
-          <w:lang w:val="tr-TR"/>
-        </w:rPr>
-        <w:t>level_Standard</w:t>
-      </w:r>
-      <w:proofErr w:type="spellEnd"/>
-      <w:r>
-        <w:rPr>
-          <w:color w:val="000000" w:themeColor="text1"/>
-          <w:lang w:val="tr-TR"/>
-        </w:rPr>
-        <w:t xml:space="preserve">, </w:t>
-      </w:r>
-      <w:proofErr w:type="spellStart"/>
-      <w:r>
-        <w:rPr>
-          <w:color w:val="000000" w:themeColor="text1"/>
-          <w:lang w:val="tr-TR"/>
-        </w:rPr>
-        <w:t>fulfilment_Merchant</w:t>
-      </w:r>
-      <w:proofErr w:type="spellEnd"/>
-      <w:r>
-        <w:rPr>
-          <w:color w:val="000000" w:themeColor="text1"/>
-          <w:lang w:val="tr-TR"/>
-        </w:rPr>
-        <w:t xml:space="preserve">, </w:t>
-      </w:r>
-      <w:proofErr w:type="spellStart"/>
-      <w:r>
-        <w:rPr>
-          <w:color w:val="000000" w:themeColor="text1"/>
-          <w:lang w:val="tr-TR"/>
-        </w:rPr>
-        <w:t>sales_channel_Amazon</w:t>
-      </w:r>
-      <w:proofErr w:type="spellEnd"/>
-      <w:r>
-        <w:rPr>
-          <w:color w:val="000000" w:themeColor="text1"/>
-          <w:lang w:val="tr-TR"/>
-        </w:rPr>
-        <w:t xml:space="preserve"> ve </w:t>
-      </w:r>
-      <w:proofErr w:type="spellStart"/>
-      <w:r>
-        <w:rPr>
-          <w:color w:val="000000" w:themeColor="text1"/>
-          <w:lang w:val="tr-TR"/>
-        </w:rPr>
-        <w:t>category_Set</w:t>
-      </w:r>
-      <w:proofErr w:type="spellEnd"/>
-      <w:r>
-        <w:rPr>
-          <w:color w:val="000000" w:themeColor="text1"/>
-          <w:lang w:val="tr-TR"/>
-        </w:rPr>
-        <w:t xml:space="preserve"> gibi özelliklerin tahmin sürecine en fazla katkı sağladığı görülmüştür. Bu tür </w:t>
+        <w:t xml:space="preserve">Ayrıca modelin hangi değişkenleri daha fazla dikkate aldığı da özellik önem skoru (feature importance) ile analiz edilmiştir. En yüksek bilgi kazancı sağlayan 15 değişken arasından özellikle ship-service-level_Standard, fulfilment_Merchant, sales_channel_Amazon ve category_Set gibi özelliklerin tahmin sürecine en fazla katkı sağladığı görülmüştür. Bu tür </w:t>
       </w:r>
       <w:proofErr w:type="gramStart"/>
       <w:r>
@@ -5853,6 +5113,8 @@
         <w:rPr>
           <w:rFonts w:ascii="Open Sans Medium" w:hAnsi="Open Sans Medium" w:cs="Open Sans Medium"/>
           <w:color w:val="000000" w:themeColor="text1"/>
+          <w:sz w:val="20"/>
+          <w:szCs w:val="20"/>
           <w:lang w:val="tr-TR"/>
         </w:rPr>
       </w:pPr>
@@ -5860,51 +5122,19 @@
         <w:rPr>
           <w:rFonts w:ascii="Open Sans Medium" w:hAnsi="Open Sans Medium" w:cs="Open Sans Medium"/>
           <w:color w:val="000000" w:themeColor="text1"/>
+          <w:sz w:val="20"/>
+          <w:szCs w:val="20"/>
           <w:lang w:val="tr-TR"/>
         </w:rPr>
-        <w:t xml:space="preserve">Modelin, veri setindeki dengesiz sınıf dağılımına rağmen (siparişlerin yaklaşık %85’i gönderilmiş, %15’i iptal edilmiştir) son derece başarılı bir performans sergilediği gözlemlenmiştir. </w:t>
-      </w:r>
-      <w:proofErr w:type="spellStart"/>
-      <w:r>
-        <w:rPr>
-          <w:rFonts w:ascii="Open Sans Medium" w:hAnsi="Open Sans Medium" w:cs="Open Sans Medium"/>
-          <w:color w:val="000000" w:themeColor="text1"/>
-          <w:lang w:val="tr-TR"/>
-        </w:rPr>
-        <w:t>Random</w:t>
-      </w:r>
-      <w:proofErr w:type="spellEnd"/>
-      <w:r>
-        <w:rPr>
-          <w:rFonts w:ascii="Open Sans Medium" w:hAnsi="Open Sans Medium" w:cs="Open Sans Medium"/>
-          <w:color w:val="000000" w:themeColor="text1"/>
-          <w:lang w:val="tr-TR"/>
-        </w:rPr>
-        <w:t xml:space="preserve"> </w:t>
-      </w:r>
-      <w:proofErr w:type="spellStart"/>
-      <w:r>
-        <w:rPr>
-          <w:rFonts w:ascii="Open Sans Medium" w:hAnsi="Open Sans Medium" w:cs="Open Sans Medium"/>
-          <w:color w:val="000000" w:themeColor="text1"/>
-          <w:lang w:val="tr-TR"/>
-        </w:rPr>
-        <w:t>Forest</w:t>
-      </w:r>
-      <w:proofErr w:type="spellEnd"/>
-      <w:r>
-        <w:rPr>
-          <w:rFonts w:ascii="Open Sans Medium" w:hAnsi="Open Sans Medium" w:cs="Open Sans Medium"/>
-          <w:color w:val="000000" w:themeColor="text1"/>
-          <w:lang w:val="tr-TR"/>
-        </w:rPr>
-        <w:t xml:space="preserve"> algoritması, hem azınlık sınıfı olan iptal edilen siparişleri hem de çoğunluk sınıfı olan gönderilen siparişleri </w:t>
+        <w:t xml:space="preserve">Gerçekleştirilen analizler sonucunda geliştirilen makine öğrenmesi tabanlı tahmin modeli, siparişlerin başarıyla tamamlanıp tamamlanmayacağını yüksek doğrulukla öngörebilmiştir. Veri setindeki sınıf dağılımı dengesiz olmasına rağmen (%85 gönderilen, %15 iptal edilen), hem Random Forest hem de Logistic Regression modelleri azınlık ve çoğunluk sınıfları </w:t>
       </w:r>
       <w:proofErr w:type="gramStart"/>
       <w:r>
         <w:rPr>
           <w:rFonts w:ascii="Open Sans Medium" w:hAnsi="Open Sans Medium" w:cs="Open Sans Medium"/>
           <w:color w:val="000000" w:themeColor="text1"/>
+          <w:sz w:val="20"/>
+          <w:szCs w:val="20"/>
           <w:lang w:val="tr-TR"/>
         </w:rPr>
         <w:t>%99.8</w:t>
@@ -5914,9 +5144,223 @@
         <w:rPr>
           <w:rFonts w:ascii="Open Sans Medium" w:hAnsi="Open Sans Medium" w:cs="Open Sans Medium"/>
           <w:color w:val="000000" w:themeColor="text1"/>
+          <w:sz w:val="20"/>
+          <w:szCs w:val="20"/>
           <w:lang w:val="tr-TR"/>
         </w:rPr>
-        <w:t>’in üzerinde doğrulukla tahmin edebilmiştir. Bu durum, modelin yalnızca baskın sınıfa yönelmeden tüm sınıfları etkin bir şekilde öğrenebildiğini ve genellenebilirliğinin yüksek olduğunu göstermektedir.</w:t>
+        <w:t>’e varan başarı oranlarıyla ayırt edebilmiştir. Bu durum, modelin sadece geçmiş veriyi ezberlemekten öte, genellenebilir ve tutarlı tahminler üretebildiğini göstermektedir.</w:t>
+      </w:r>
+    </w:p>
+    <w:p>
+      <w:pPr>
+        <w:pStyle w:val="Balk1"/>
+        <w:rPr>
+          <w:rFonts w:ascii="Open Sans Medium" w:hAnsi="Open Sans Medium" w:cs="Open Sans Medium"/>
+          <w:color w:val="000000" w:themeColor="text1"/>
+          <w:sz w:val="20"/>
+          <w:szCs w:val="20"/>
+          <w:lang w:val="tr-TR"/>
+        </w:rPr>
+      </w:pPr>
+      <w:r>
+        <w:rPr>
+          <w:rFonts w:ascii="Open Sans Medium" w:hAnsi="Open Sans Medium" w:cs="Open Sans Medium"/>
+          <w:color w:val="000000" w:themeColor="text1"/>
+          <w:sz w:val="20"/>
+          <w:szCs w:val="20"/>
+          <w:lang w:val="tr-TR"/>
+        </w:rPr>
+        <w:t>Bu modelin işletme açısından en değerli katkısı, riskli siparişleri önceden tespit etme yeteneğidir. Bu sayede aşağıdaki stratejik avantajlar sağlanabilir:</w:t>
+      </w:r>
+    </w:p>
+    <w:p>
+      <w:pPr>
+        <w:pStyle w:val="Balk1"/>
+        <w:numPr>
+          <w:ilvl w:val="0"/>
+          <w:numId w:val="10"/>
+        </w:numPr>
+        <w:rPr>
+          <w:rFonts w:ascii="Open Sans Medium" w:hAnsi="Open Sans Medium" w:cs="Open Sans Medium"/>
+          <w:color w:val="000000" w:themeColor="text1"/>
+          <w:sz w:val="20"/>
+          <w:szCs w:val="20"/>
+          <w:lang w:val="tr-TR"/>
+        </w:rPr>
+      </w:pPr>
+      <w:r>
+        <w:rPr>
+          <w:rFonts w:ascii="Open Sans Medium" w:hAnsi="Open Sans Medium" w:cs="Open Sans Medium"/>
+          <w:color w:val="000000" w:themeColor="text1"/>
+          <w:sz w:val="20"/>
+          <w:szCs w:val="20"/>
+          <w:lang w:val="tr-TR"/>
+        </w:rPr>
+        <w:t>Proaktif Müşteri Hizmetleri: Model, iptal riski yüksek siparişleri önceden işaretleyebilir. Bu siparişler için özel müşteri hizmeti, doğrulama veya kampanya aksiyonları uygulanabilir.</w:t>
+      </w:r>
+    </w:p>
+    <w:p>
+      <w:pPr>
+        <w:pStyle w:val="Balk1"/>
+        <w:numPr>
+          <w:ilvl w:val="0"/>
+          <w:numId w:val="10"/>
+        </w:numPr>
+        <w:rPr>
+          <w:rFonts w:ascii="Open Sans Medium" w:hAnsi="Open Sans Medium" w:cs="Open Sans Medium"/>
+          <w:color w:val="000000" w:themeColor="text1"/>
+          <w:sz w:val="20"/>
+          <w:szCs w:val="20"/>
+          <w:lang w:val="tr-TR"/>
+        </w:rPr>
+      </w:pPr>
+      <w:r>
+        <w:rPr>
+          <w:rFonts w:ascii="Open Sans Medium" w:hAnsi="Open Sans Medium" w:cs="Open Sans Medium"/>
+          <w:color w:val="000000" w:themeColor="text1"/>
+          <w:sz w:val="20"/>
+          <w:szCs w:val="20"/>
+          <w:lang w:val="tr-TR"/>
+        </w:rPr>
+        <w:t>Lojistik ve Depo Optimizasyonu: Gönderilme ihtimali düşük siparişler için önceliklendirme yapılmaz; kaynak planlaması daha verimli olur.</w:t>
+      </w:r>
+    </w:p>
+    <w:p>
+      <w:pPr>
+        <w:pStyle w:val="Balk1"/>
+        <w:numPr>
+          <w:ilvl w:val="0"/>
+          <w:numId w:val="10"/>
+        </w:numPr>
+        <w:rPr>
+          <w:rFonts w:ascii="Open Sans Medium" w:hAnsi="Open Sans Medium" w:cs="Open Sans Medium"/>
+          <w:color w:val="000000" w:themeColor="text1"/>
+          <w:sz w:val="20"/>
+          <w:szCs w:val="20"/>
+          <w:lang w:val="tr-TR"/>
+        </w:rPr>
+      </w:pPr>
+      <w:r>
+        <w:rPr>
+          <w:rFonts w:ascii="Open Sans Medium" w:hAnsi="Open Sans Medium" w:cs="Open Sans Medium"/>
+          <w:color w:val="000000" w:themeColor="text1"/>
+          <w:sz w:val="20"/>
+          <w:szCs w:val="20"/>
+          <w:lang w:val="tr-TR"/>
+        </w:rPr>
+        <w:t>Maliyet Kontrolü: Yüksek iptal olasılığına sahip işlemlerden kaynaklanan lojistik, stok ve müşteri ilişkileri maliyetleri önceden azaltılabilir.</w:t>
+      </w:r>
+    </w:p>
+    <w:p>
+      <w:pPr>
+        <w:pStyle w:val="Balk1"/>
+        <w:numPr>
+          <w:ilvl w:val="0"/>
+          <w:numId w:val="10"/>
+        </w:numPr>
+        <w:rPr>
+          <w:rFonts w:ascii="Open Sans Medium" w:hAnsi="Open Sans Medium" w:cs="Open Sans Medium"/>
+          <w:color w:val="000000" w:themeColor="text1"/>
+          <w:sz w:val="20"/>
+          <w:szCs w:val="20"/>
+          <w:lang w:val="tr-TR"/>
+        </w:rPr>
+      </w:pPr>
+      <w:r>
+        <w:rPr>
+          <w:rFonts w:ascii="Open Sans Medium" w:hAnsi="Open Sans Medium" w:cs="Open Sans Medium"/>
+          <w:color w:val="000000" w:themeColor="text1"/>
+          <w:sz w:val="20"/>
+          <w:szCs w:val="20"/>
+          <w:lang w:val="tr-TR"/>
+        </w:rPr>
+        <w:t>Kampanya Verimliliği: Hangi ürün, kanal veya bölgenin daha yüksek gönderim başarısına sahip olduğu analiz edilerek, pazarlama bütçesi daha akıllıca yönlendirilebilir.</w:t>
+      </w:r>
+    </w:p>
+    <w:p>
+      <w:pPr>
+        <w:pStyle w:val="Balk1"/>
+        <w:rPr>
+          <w:color w:val="000000" w:themeColor="text1"/>
+          <w:sz w:val="20"/>
+          <w:szCs w:val="20"/>
+          <w:lang w:val="tr-TR"/>
+        </w:rPr>
+      </w:pPr>
+      <w:r>
+        <w:rPr>
+          <w:rFonts w:ascii="Open Sans Medium" w:hAnsi="Open Sans Medium" w:cs="Open Sans Medium"/>
+          <w:color w:val="000000" w:themeColor="text1"/>
+          <w:sz w:val="20"/>
+          <w:szCs w:val="20"/>
+          <w:lang w:val="tr-TR"/>
+        </w:rPr>
+        <w:lastRenderedPageBreak/>
+        <w:t>Sonuç olarak, bu tahmin modeli yalnızca teknik başarı değil; ticari karar alma süreçlerinde doğrudan uygulanabilir çıktı üretmektedir. Operasyonel riskin azaltılması, müşteri memnuniyetinin artırılması ve kaynakların daha stratejik yönetilmesi gibi birçok alanda işletmeye katma değer sağlama</w:t>
+      </w:r>
+      <w:r>
+        <w:rPr>
+          <w:color w:val="000000" w:themeColor="text1"/>
+          <w:sz w:val="20"/>
+          <w:szCs w:val="20"/>
+          <w:lang w:val="tr-TR"/>
+        </w:rPr>
+        <w:t xml:space="preserve"> </w:t>
+      </w:r>
+      <w:r>
+        <w:rPr>
+          <w:rFonts w:ascii="Open Sans Medium" w:hAnsi="Open Sans Medium" w:cs="Open Sans Medium"/>
+          <w:color w:val="000000" w:themeColor="text1"/>
+          <w:sz w:val="20"/>
+          <w:szCs w:val="20"/>
+          <w:lang w:val="tr-TR"/>
+        </w:rPr>
+        <w:t>potansiyeline sahiptir</w:t>
+      </w:r>
+      <w:r>
+        <w:rPr>
+          <w:rFonts w:ascii="Open Sans Medium" w:hAnsi="Open Sans Medium" w:cs="Open Sans Medium"/>
+          <w:color w:val="000000" w:themeColor="text1"/>
+          <w:sz w:val="20"/>
+          <w:szCs w:val="20"/>
+          <w:highlight w:val="black"/>
+          <w:lang w:val="tr-TR"/>
+        </w:rPr>
+        <w:t>.</w:t>
+      </w:r>
+    </w:p>
+    <w:p>
+      <w:pPr>
+        <w:pStyle w:val="Balk1"/>
+        <w:rPr>
+          <w:rFonts w:ascii="Open Sans Medium" w:hAnsi="Open Sans Medium" w:cs="Open Sans Medium"/>
+          <w:lang w:val="tr-TR"/>
+        </w:rPr>
+      </w:pPr>
+      <w:r>
+        <w:rPr>
+          <w:lang w:val="tr-TR"/>
+        </w:rPr>
+        <w:br/>
+      </w:r>
+      <w:r>
+        <w:rPr>
+          <w:lang w:val="tr-TR"/>
+        </w:rPr>
+        <w:br/>
+      </w:r>
+      <w:r>
+        <w:rPr>
+          <w:lang w:val="tr-TR"/>
+        </w:rPr>
+        <w:br/>
+      </w:r>
+      <w:r>
+        <w:rPr>
+          <w:rFonts w:ascii="Open Sans Medium" w:hAnsi="Open Sans Medium" w:cs="Open Sans Medium"/>
+          <w:lang w:val="tr-TR"/>
+        </w:rPr>
+        <w:t>7. Kaynakça</w:t>
       </w:r>
     </w:p>
     <w:p>
@@ -5934,98 +5378,7 @@
           <w:color w:val="000000" w:themeColor="text1"/>
           <w:lang w:val="tr-TR"/>
         </w:rPr>
-        <w:t xml:space="preserve">Bu analiz sonucunda geliştirilen tahmin modeli, işletmelere stratejik düzeyde önemli katkılar sunabilecek niteliktedir. Özellikle iptal riski taşıyan siparişlerin önceden </w:t>
-      </w:r>
-      <w:proofErr w:type="gramStart"/>
-      <w:r>
-        <w:rPr>
-          <w:rFonts w:ascii="Open Sans Medium" w:hAnsi="Open Sans Medium" w:cs="Open Sans Medium"/>
-          <w:color w:val="000000" w:themeColor="text1"/>
-          <w:lang w:val="tr-TR"/>
-        </w:rPr>
-        <w:t>belirlenebilmesi,</w:t>
-      </w:r>
-      <w:proofErr w:type="gramEnd"/>
-      <w:r>
-        <w:rPr>
-          <w:rFonts w:ascii="Open Sans Medium" w:hAnsi="Open Sans Medium" w:cs="Open Sans Medium"/>
-          <w:color w:val="000000" w:themeColor="text1"/>
-          <w:lang w:val="tr-TR"/>
-        </w:rPr>
-        <w:t xml:space="preserve"> hem müşteri memnuniyetini artırmak hem de lojistik süreçlerde zaman ve maliyet tasarrufu sağlamak açısından değer taşımaktadır. Ayrıca modelin sunduğu çıktılar, operasyonel planlamaların daha veriye dayalı yürütülmesine ve proaktif karar mekanizmalarının geliştirilmesine olanak tanımaktadır.</w:t>
-      </w:r>
-    </w:p>
-    <w:p>
-      <w:pPr>
-        <w:pStyle w:val="Balk1"/>
-        <w:rPr>
-          <w:rFonts w:ascii="Open Sans Medium" w:hAnsi="Open Sans Medium" w:cs="Open Sans Medium"/>
-        </w:rPr>
-      </w:pPr>
-      <w:r>
-        <w:rPr>
-          <w:lang w:val="tr-TR"/>
-        </w:rPr>
-        <w:lastRenderedPageBreak/>
-        <w:br/>
-      </w:r>
-      <w:r>
-        <w:rPr>
-          <w:lang w:val="tr-TR"/>
-        </w:rPr>
-        <w:br/>
-      </w:r>
-      <w:r>
-        <w:rPr>
-          <w:lang w:val="tr-TR"/>
-        </w:rPr>
-        <w:br/>
-      </w:r>
-      <w:r>
-        <w:rPr>
-          <w:rFonts w:ascii="Open Sans Medium" w:hAnsi="Open Sans Medium" w:cs="Open Sans Medium"/>
-        </w:rPr>
-        <w:t xml:space="preserve">7. </w:t>
-      </w:r>
-      <w:proofErr w:type="spellStart"/>
-      <w:r>
-        <w:rPr>
-          <w:rFonts w:ascii="Open Sans Medium" w:hAnsi="Open Sans Medium" w:cs="Open Sans Medium"/>
-        </w:rPr>
-        <w:t>Kaynakça</w:t>
-      </w:r>
-      <w:proofErr w:type="spellEnd"/>
-    </w:p>
-    <w:p>
-      <w:pPr>
-        <w:pStyle w:val="Balk1"/>
-        <w:rPr>
-          <w:rFonts w:ascii="Open Sans Medium" w:hAnsi="Open Sans Medium" w:cs="Open Sans Medium"/>
-          <w:color w:val="000000" w:themeColor="text1"/>
-        </w:rPr>
-      </w:pPr>
-      <w:r>
-        <w:rPr>
-          <w:rFonts w:ascii="Open Sans Medium" w:hAnsi="Open Sans Medium" w:cs="Open Sans Medium"/>
-          <w:color w:val="000000" w:themeColor="text1"/>
-        </w:rPr>
-        <w:t xml:space="preserve">- Scikit-learn </w:t>
-      </w:r>
-      <w:proofErr w:type="spellStart"/>
-      <w:r>
-        <w:rPr>
-          <w:rFonts w:ascii="Open Sans Medium" w:hAnsi="Open Sans Medium" w:cs="Open Sans Medium"/>
-          <w:color w:val="000000" w:themeColor="text1"/>
-        </w:rPr>
-        <w:t>Belgeleri</w:t>
-      </w:r>
-      <w:proofErr w:type="spellEnd"/>
-      <w:r>
-        <w:rPr>
-          <w:rFonts w:ascii="Open Sans Medium" w:hAnsi="Open Sans Medium" w:cs="Open Sans Medium"/>
-          <w:color w:val="000000" w:themeColor="text1"/>
-        </w:rPr>
-        <w:t xml:space="preserve">: https://scikit-learn.org  </w:t>
+        <w:t xml:space="preserve">- Scikit-learn Belgeleri: https://scikit-learn.org  </w:t>
       </w:r>
     </w:p>
     <w:p>
@@ -6034,30 +5387,16 @@
         <w:rPr>
           <w:rFonts w:ascii="Open Sans Medium" w:hAnsi="Open Sans Medium" w:cs="Open Sans Medium"/>
           <w:color w:val="000000" w:themeColor="text1"/>
+          <w:lang w:val="tr-TR"/>
         </w:rPr>
       </w:pPr>
       <w:r>
         <w:rPr>
           <w:rFonts w:ascii="Open Sans Medium" w:hAnsi="Open Sans Medium" w:cs="Open Sans Medium"/>
           <w:color w:val="000000" w:themeColor="text1"/>
+          <w:lang w:val="tr-TR"/>
         </w:rPr>
-        <w:t xml:space="preserve">- Pandas </w:t>
-      </w:r>
-      <w:proofErr w:type="spellStart"/>
-      <w:r>
-        <w:rPr>
-          <w:rFonts w:ascii="Open Sans Medium" w:hAnsi="Open Sans Medium" w:cs="Open Sans Medium"/>
-          <w:color w:val="000000" w:themeColor="text1"/>
-        </w:rPr>
-        <w:t>Belgeleri</w:t>
-      </w:r>
-      <w:proofErr w:type="spellEnd"/>
-      <w:r>
-        <w:rPr>
-          <w:rFonts w:ascii="Open Sans Medium" w:hAnsi="Open Sans Medium" w:cs="Open Sans Medium"/>
-          <w:color w:val="000000" w:themeColor="text1"/>
-        </w:rPr>
-        <w:t xml:space="preserve">: https://pandas.pydata.org  </w:t>
+        <w:t xml:space="preserve">- Pandas Belgeleri: https://pandas.pydata.org  </w:t>
       </w:r>
     </w:p>
     <w:p>
@@ -6066,30 +5405,16 @@
         <w:rPr>
           <w:rFonts w:ascii="Open Sans Medium" w:hAnsi="Open Sans Medium" w:cs="Open Sans Medium"/>
           <w:color w:val="000000" w:themeColor="text1"/>
+          <w:lang w:val="tr-TR"/>
         </w:rPr>
       </w:pPr>
       <w:r>
         <w:rPr>
           <w:rFonts w:ascii="Open Sans Medium" w:hAnsi="Open Sans Medium" w:cs="Open Sans Medium"/>
           <w:color w:val="000000" w:themeColor="text1"/>
+          <w:lang w:val="tr-TR"/>
         </w:rPr>
-        <w:t xml:space="preserve">- NumPy </w:t>
-      </w:r>
-      <w:proofErr w:type="spellStart"/>
-      <w:r>
-        <w:rPr>
-          <w:rFonts w:ascii="Open Sans Medium" w:hAnsi="Open Sans Medium" w:cs="Open Sans Medium"/>
-          <w:color w:val="000000" w:themeColor="text1"/>
-        </w:rPr>
-        <w:t>Belgeleri</w:t>
-      </w:r>
-      <w:proofErr w:type="spellEnd"/>
-      <w:r>
-        <w:rPr>
-          <w:rFonts w:ascii="Open Sans Medium" w:hAnsi="Open Sans Medium" w:cs="Open Sans Medium"/>
-          <w:color w:val="000000" w:themeColor="text1"/>
-        </w:rPr>
-        <w:t xml:space="preserve">: https://numpy.org/doc  </w:t>
+        <w:t xml:space="preserve">- NumPy Belgeleri: https://numpy.org/doc  </w:t>
       </w:r>
     </w:p>
     <w:p>
@@ -6098,30 +5423,16 @@
         <w:rPr>
           <w:rFonts w:ascii="Open Sans Medium" w:hAnsi="Open Sans Medium" w:cs="Open Sans Medium"/>
           <w:color w:val="000000" w:themeColor="text1"/>
+          <w:lang w:val="tr-TR"/>
         </w:rPr>
       </w:pPr>
       <w:r>
         <w:rPr>
           <w:rFonts w:ascii="Open Sans Medium" w:hAnsi="Open Sans Medium" w:cs="Open Sans Medium"/>
           <w:color w:val="000000" w:themeColor="text1"/>
+          <w:lang w:val="tr-TR"/>
         </w:rPr>
-        <w:t xml:space="preserve">- Seaborn </w:t>
-      </w:r>
-      <w:proofErr w:type="spellStart"/>
-      <w:r>
-        <w:rPr>
-          <w:rFonts w:ascii="Open Sans Medium" w:hAnsi="Open Sans Medium" w:cs="Open Sans Medium"/>
-          <w:color w:val="000000" w:themeColor="text1"/>
-        </w:rPr>
-        <w:t>Belgeleri</w:t>
-      </w:r>
-      <w:proofErr w:type="spellEnd"/>
-      <w:r>
-        <w:rPr>
-          <w:rFonts w:ascii="Open Sans Medium" w:hAnsi="Open Sans Medium" w:cs="Open Sans Medium"/>
-          <w:color w:val="000000" w:themeColor="text1"/>
-        </w:rPr>
-        <w:t xml:space="preserve">: https://seaborn.pydata.org  </w:t>
+        <w:t xml:space="preserve">- Seaborn Belgeleri: https://seaborn.pydata.org  </w:t>
       </w:r>
     </w:p>
     <w:p>
@@ -6130,30 +5441,16 @@
         <w:rPr>
           <w:rFonts w:ascii="Open Sans Medium" w:hAnsi="Open Sans Medium" w:cs="Open Sans Medium"/>
           <w:color w:val="000000" w:themeColor="text1"/>
+          <w:lang w:val="tr-TR"/>
         </w:rPr>
       </w:pPr>
       <w:r>
         <w:rPr>
           <w:rFonts w:ascii="Open Sans Medium" w:hAnsi="Open Sans Medium" w:cs="Open Sans Medium"/>
           <w:color w:val="000000" w:themeColor="text1"/>
+          <w:lang w:val="tr-TR"/>
         </w:rPr>
-        <w:t xml:space="preserve">- Matplotlib </w:t>
-      </w:r>
-      <w:proofErr w:type="spellStart"/>
-      <w:r>
-        <w:rPr>
-          <w:rFonts w:ascii="Open Sans Medium" w:hAnsi="Open Sans Medium" w:cs="Open Sans Medium"/>
-          <w:color w:val="000000" w:themeColor="text1"/>
-        </w:rPr>
-        <w:t>Belgeleri</w:t>
-      </w:r>
-      <w:proofErr w:type="spellEnd"/>
-      <w:r>
-        <w:rPr>
-          <w:rFonts w:ascii="Open Sans Medium" w:hAnsi="Open Sans Medium" w:cs="Open Sans Medium"/>
-          <w:color w:val="000000" w:themeColor="text1"/>
-        </w:rPr>
-        <w:t xml:space="preserve">: https://matplotlib.org/stable/contents.html  </w:t>
+        <w:t xml:space="preserve">- Matplotlib Belgeleri: https://matplotlib.org/stable/contents.html  </w:t>
       </w:r>
     </w:p>
     <w:p>
@@ -6171,25 +5468,7 @@
           <w:color w:val="000000" w:themeColor="text1"/>
           <w:lang w:val="it-IT"/>
         </w:rPr>
-        <w:t xml:space="preserve">- </w:t>
-      </w:r>
-      <w:proofErr w:type="spellStart"/>
-      <w:r>
-        <w:rPr>
-          <w:rFonts w:ascii="Open Sans Medium" w:hAnsi="Open Sans Medium" w:cs="Open Sans Medium"/>
-          <w:color w:val="000000" w:themeColor="text1"/>
-          <w:lang w:val="it-IT"/>
-        </w:rPr>
-        <w:t>Kullanılan</w:t>
-      </w:r>
-      <w:proofErr w:type="spellEnd"/>
-      <w:r>
-        <w:rPr>
-          <w:rFonts w:ascii="Open Sans Medium" w:hAnsi="Open Sans Medium" w:cs="Open Sans Medium"/>
-          <w:color w:val="000000" w:themeColor="text1"/>
-          <w:lang w:val="it-IT"/>
-        </w:rPr>
-        <w:t xml:space="preserve"> Veri Seti: https://www.kaggle.com/datasets/thedevastator/unlock-profits-with-e-commerce-sales-data  </w:t>
+        <w:t xml:space="preserve">- Kullanılan Veri Seti: https://www.kaggle.com/datasets/thedevastator/unlock-profits-with-e-commerce-sales-data  </w:t>
       </w:r>
     </w:p>
     <w:p>
@@ -6205,23 +5484,7 @@
           <w:rFonts w:ascii="Open Sans Medium" w:hAnsi="Open Sans Medium" w:cs="Open Sans Medium"/>
           <w:color w:val="000000" w:themeColor="text1"/>
         </w:rPr>
-        <w:t xml:space="preserve">- Géron, A. (2019). *Hands-On Machine Learning with Scikit-Learn, </w:t>
-      </w:r>
-      <w:proofErr w:type="spellStart"/>
-      <w:r>
-        <w:rPr>
-          <w:rFonts w:ascii="Open Sans Medium" w:hAnsi="Open Sans Medium" w:cs="Open Sans Medium"/>
-          <w:color w:val="000000" w:themeColor="text1"/>
-        </w:rPr>
-        <w:t>Keras</w:t>
-      </w:r>
-      <w:proofErr w:type="spellEnd"/>
-      <w:r>
-        <w:rPr>
-          <w:rFonts w:ascii="Open Sans Medium" w:hAnsi="Open Sans Medium" w:cs="Open Sans Medium"/>
-          <w:color w:val="000000" w:themeColor="text1"/>
-        </w:rPr>
-        <w:t xml:space="preserve">, and TensorFlow* (2nd ed.). O'Reilly Media.  </w:t>
+        <w:t xml:space="preserve">- Géron, A. (2019). *Hands-On Machine Learning with Scikit-Learn, Keras, and TensorFlow* (2nd ed.). O'Reilly Media.  </w:t>
       </w:r>
     </w:p>
     <w:p>
@@ -6233,23 +5496,7 @@
           <w:rFonts w:ascii="Open Sans Medium" w:hAnsi="Open Sans Medium" w:cs="Open Sans Medium"/>
           <w:color w:val="000000" w:themeColor="text1"/>
         </w:rPr>
-        <w:t xml:space="preserve">- </w:t>
-      </w:r>
-      <w:proofErr w:type="spellStart"/>
-      <w:r>
-        <w:rPr>
-          <w:rFonts w:ascii="Open Sans Medium" w:hAnsi="Open Sans Medium" w:cs="Open Sans Medium"/>
-          <w:color w:val="000000" w:themeColor="text1"/>
-        </w:rPr>
-        <w:t>Jupyter</w:t>
-      </w:r>
-      <w:proofErr w:type="spellEnd"/>
-      <w:r>
-        <w:rPr>
-          <w:rFonts w:ascii="Open Sans Medium" w:hAnsi="Open Sans Medium" w:cs="Open Sans Medium"/>
-          <w:color w:val="000000" w:themeColor="text1"/>
-        </w:rPr>
-        <w:t xml:space="preserve"> Project: https://jupyter.org/</w:t>
+        <w:t>- Jupyter Project: https://jupyter.org/</w:t>
       </w:r>
     </w:p>
     <w:p>
@@ -6289,7 +5536,6 @@
           <w:szCs w:val="20"/>
         </w:rPr>
       </w:pPr>
-      <w:proofErr w:type="spellStart"/>
       <w:r>
         <w:rPr>
           <w:rFonts w:asciiTheme="minorHAnsi" w:hAnsiTheme="minorHAnsi"/>
@@ -6297,89 +5543,8 @@
           <w:sz w:val="20"/>
           <w:szCs w:val="20"/>
         </w:rPr>
-        <w:t>Şekil</w:t>
+        <w:t>Şekil: Random Forest Algoritmasına Göre En Önemli 5 Özellik</w:t>
       </w:r>
-      <w:proofErr w:type="spellEnd"/>
-      <w:r>
-        <w:rPr>
-          <w:rFonts w:asciiTheme="minorHAnsi" w:hAnsiTheme="minorHAnsi"/>
-          <w:color w:val="000000" w:themeColor="text1"/>
-          <w:sz w:val="20"/>
-          <w:szCs w:val="20"/>
-        </w:rPr>
-        <w:t xml:space="preserve">: Random Forest </w:t>
-      </w:r>
-      <w:proofErr w:type="spellStart"/>
-      <w:r>
-        <w:rPr>
-          <w:rFonts w:asciiTheme="minorHAnsi" w:hAnsiTheme="minorHAnsi"/>
-          <w:color w:val="000000" w:themeColor="text1"/>
-          <w:sz w:val="20"/>
-          <w:szCs w:val="20"/>
-        </w:rPr>
-        <w:t>Algoritmasına</w:t>
-      </w:r>
-      <w:proofErr w:type="spellEnd"/>
-      <w:r>
-        <w:rPr>
-          <w:rFonts w:asciiTheme="minorHAnsi" w:hAnsiTheme="minorHAnsi"/>
-          <w:color w:val="000000" w:themeColor="text1"/>
-          <w:sz w:val="20"/>
-          <w:szCs w:val="20"/>
-        </w:rPr>
-        <w:t xml:space="preserve"> </w:t>
-      </w:r>
-      <w:proofErr w:type="spellStart"/>
-      <w:r>
-        <w:rPr>
-          <w:rFonts w:asciiTheme="minorHAnsi" w:hAnsiTheme="minorHAnsi"/>
-          <w:color w:val="000000" w:themeColor="text1"/>
-          <w:sz w:val="20"/>
-          <w:szCs w:val="20"/>
-        </w:rPr>
-        <w:t>Göre</w:t>
-      </w:r>
-      <w:proofErr w:type="spellEnd"/>
-      <w:r>
-        <w:rPr>
-          <w:rFonts w:asciiTheme="minorHAnsi" w:hAnsiTheme="minorHAnsi"/>
-          <w:color w:val="000000" w:themeColor="text1"/>
-          <w:sz w:val="20"/>
-          <w:szCs w:val="20"/>
-        </w:rPr>
-        <w:t xml:space="preserve"> En </w:t>
-      </w:r>
-      <w:proofErr w:type="spellStart"/>
-      <w:r>
-        <w:rPr>
-          <w:rFonts w:asciiTheme="minorHAnsi" w:hAnsiTheme="minorHAnsi"/>
-          <w:color w:val="000000" w:themeColor="text1"/>
-          <w:sz w:val="20"/>
-          <w:szCs w:val="20"/>
-        </w:rPr>
-        <w:t>Önemli</w:t>
-      </w:r>
-      <w:proofErr w:type="spellEnd"/>
-      <w:r>
-        <w:rPr>
-          <w:rFonts w:asciiTheme="minorHAnsi" w:hAnsiTheme="minorHAnsi"/>
-          <w:color w:val="000000" w:themeColor="text1"/>
-          <w:sz w:val="20"/>
-          <w:szCs w:val="20"/>
-        </w:rPr>
-        <w:t xml:space="preserve"> 5 </w:t>
-      </w:r>
-      <w:proofErr w:type="spellStart"/>
-      <w:r>
-        <w:rPr>
-          <w:rFonts w:asciiTheme="minorHAnsi" w:hAnsiTheme="minorHAnsi"/>
-          <w:color w:val="000000" w:themeColor="text1"/>
-          <w:sz w:val="20"/>
-          <w:szCs w:val="20"/>
-        </w:rPr>
-        <w:t>Özellik</w:t>
-      </w:r>
-      <w:proofErr w:type="spellEnd"/>
       <w:r>
         <w:rPr>
           <w:rFonts w:asciiTheme="minorHAnsi" w:hAnsiTheme="minorHAnsi"/>
@@ -6459,1589 +5624,13 @@
           <w:lang w:val="tr-TR"/>
         </w:rPr>
       </w:pPr>
-      <w:proofErr w:type="spellStart"/>
       <w:r>
         <w:rPr>
           <w:rFonts w:ascii="Open Sans Medium" w:hAnsi="Open Sans Medium" w:cs="Open Sans Medium"/>
           <w:sz w:val="24"/>
           <w:szCs w:val="24"/>
         </w:rPr>
-        <w:t>Yukarıdaki</w:t>
-      </w:r>
-      <w:proofErr w:type="spellEnd"/>
-      <w:r>
-        <w:rPr>
-          <w:rFonts w:ascii="Open Sans Medium" w:hAnsi="Open Sans Medium" w:cs="Open Sans Medium"/>
-          <w:sz w:val="24"/>
-          <w:szCs w:val="24"/>
-        </w:rPr>
-        <w:t xml:space="preserve"> </w:t>
-      </w:r>
-      <w:proofErr w:type="spellStart"/>
-      <w:r>
-        <w:rPr>
-          <w:rFonts w:ascii="Open Sans Medium" w:hAnsi="Open Sans Medium" w:cs="Open Sans Medium"/>
-          <w:sz w:val="24"/>
-          <w:szCs w:val="24"/>
-        </w:rPr>
-        <w:t>görselde</w:t>
-      </w:r>
-      <w:proofErr w:type="spellEnd"/>
-      <w:r>
-        <w:rPr>
-          <w:rFonts w:ascii="Open Sans Medium" w:hAnsi="Open Sans Medium" w:cs="Open Sans Medium"/>
-          <w:sz w:val="24"/>
-          <w:szCs w:val="24"/>
-        </w:rPr>
-        <w:t xml:space="preserve">, Random Forest </w:t>
-      </w:r>
-      <w:proofErr w:type="spellStart"/>
-      <w:r>
-        <w:rPr>
-          <w:rFonts w:ascii="Open Sans Medium" w:hAnsi="Open Sans Medium" w:cs="Open Sans Medium"/>
-          <w:sz w:val="24"/>
-          <w:szCs w:val="24"/>
-        </w:rPr>
-        <w:t>modelinin</w:t>
-      </w:r>
-      <w:proofErr w:type="spellEnd"/>
-      <w:r>
-        <w:rPr>
-          <w:rFonts w:ascii="Open Sans Medium" w:hAnsi="Open Sans Medium" w:cs="Open Sans Medium"/>
-          <w:sz w:val="24"/>
-          <w:szCs w:val="24"/>
-        </w:rPr>
-        <w:t xml:space="preserve"> </w:t>
-      </w:r>
-      <w:proofErr w:type="spellStart"/>
-      <w:r>
-        <w:rPr>
-          <w:rFonts w:ascii="Open Sans Medium" w:hAnsi="Open Sans Medium" w:cs="Open Sans Medium"/>
-          <w:sz w:val="24"/>
-          <w:szCs w:val="24"/>
-        </w:rPr>
-        <w:t>siparişin</w:t>
-      </w:r>
-      <w:proofErr w:type="spellEnd"/>
-      <w:r>
-        <w:rPr>
-          <w:rFonts w:ascii="Open Sans Medium" w:hAnsi="Open Sans Medium" w:cs="Open Sans Medium"/>
-          <w:sz w:val="24"/>
-          <w:szCs w:val="24"/>
-        </w:rPr>
-        <w:t xml:space="preserve"> </w:t>
-      </w:r>
-      <w:proofErr w:type="spellStart"/>
-      <w:r>
-        <w:rPr>
-          <w:rFonts w:ascii="Open Sans Medium" w:hAnsi="Open Sans Medium" w:cs="Open Sans Medium"/>
-          <w:sz w:val="24"/>
-          <w:szCs w:val="24"/>
-        </w:rPr>
-        <w:t>başarılı</w:t>
-      </w:r>
-      <w:proofErr w:type="spellEnd"/>
-      <w:r>
-        <w:rPr>
-          <w:rFonts w:ascii="Open Sans Medium" w:hAnsi="Open Sans Medium" w:cs="Open Sans Medium"/>
-          <w:sz w:val="24"/>
-          <w:szCs w:val="24"/>
-        </w:rPr>
-        <w:t xml:space="preserve"> (Shipped) </w:t>
-      </w:r>
-      <w:proofErr w:type="spellStart"/>
-      <w:r>
-        <w:rPr>
-          <w:rFonts w:ascii="Open Sans Medium" w:hAnsi="Open Sans Medium" w:cs="Open Sans Medium"/>
-          <w:sz w:val="24"/>
-          <w:szCs w:val="24"/>
-        </w:rPr>
-        <w:t>olup</w:t>
-      </w:r>
-      <w:proofErr w:type="spellEnd"/>
-      <w:r>
-        <w:rPr>
-          <w:rFonts w:ascii="Open Sans Medium" w:hAnsi="Open Sans Medium" w:cs="Open Sans Medium"/>
-          <w:sz w:val="24"/>
-          <w:szCs w:val="24"/>
-        </w:rPr>
-        <w:t xml:space="preserve"> </w:t>
-      </w:r>
-      <w:proofErr w:type="spellStart"/>
-      <w:r>
-        <w:rPr>
-          <w:rFonts w:ascii="Open Sans Medium" w:hAnsi="Open Sans Medium" w:cs="Open Sans Medium"/>
-          <w:sz w:val="24"/>
-          <w:szCs w:val="24"/>
-        </w:rPr>
-        <w:t>olmayacağını</w:t>
-      </w:r>
-      <w:proofErr w:type="spellEnd"/>
-      <w:r>
-        <w:rPr>
-          <w:rFonts w:ascii="Open Sans Medium" w:hAnsi="Open Sans Medium" w:cs="Open Sans Medium"/>
-          <w:sz w:val="24"/>
-          <w:szCs w:val="24"/>
-        </w:rPr>
-        <w:t xml:space="preserve"> </w:t>
-      </w:r>
-      <w:proofErr w:type="spellStart"/>
-      <w:r>
-        <w:rPr>
-          <w:rFonts w:ascii="Open Sans Medium" w:hAnsi="Open Sans Medium" w:cs="Open Sans Medium"/>
-          <w:sz w:val="24"/>
-          <w:szCs w:val="24"/>
-        </w:rPr>
-        <w:t>tahmin</w:t>
-      </w:r>
-      <w:proofErr w:type="spellEnd"/>
-      <w:r>
-        <w:rPr>
-          <w:rFonts w:ascii="Open Sans Medium" w:hAnsi="Open Sans Medium" w:cs="Open Sans Medium"/>
-          <w:sz w:val="24"/>
-          <w:szCs w:val="24"/>
-        </w:rPr>
-        <w:t xml:space="preserve"> </w:t>
-      </w:r>
-      <w:proofErr w:type="spellStart"/>
-      <w:r>
-        <w:rPr>
-          <w:rFonts w:ascii="Open Sans Medium" w:hAnsi="Open Sans Medium" w:cs="Open Sans Medium"/>
-          <w:sz w:val="24"/>
-          <w:szCs w:val="24"/>
-        </w:rPr>
-        <w:t>ederken</w:t>
-      </w:r>
-      <w:proofErr w:type="spellEnd"/>
-      <w:r>
-        <w:rPr>
-          <w:rFonts w:ascii="Open Sans Medium" w:hAnsi="Open Sans Medium" w:cs="Open Sans Medium"/>
-          <w:sz w:val="24"/>
-          <w:szCs w:val="24"/>
-        </w:rPr>
-        <w:t xml:space="preserve"> </w:t>
-      </w:r>
-      <w:proofErr w:type="spellStart"/>
-      <w:r>
-        <w:rPr>
-          <w:rFonts w:ascii="Open Sans Medium" w:hAnsi="Open Sans Medium" w:cs="Open Sans Medium"/>
-          <w:sz w:val="24"/>
-          <w:szCs w:val="24"/>
-        </w:rPr>
-        <w:t>en</w:t>
-      </w:r>
-      <w:proofErr w:type="spellEnd"/>
-      <w:r>
-        <w:rPr>
-          <w:rFonts w:ascii="Open Sans Medium" w:hAnsi="Open Sans Medium" w:cs="Open Sans Medium"/>
-          <w:sz w:val="24"/>
-          <w:szCs w:val="24"/>
-        </w:rPr>
-        <w:t xml:space="preserve"> </w:t>
-      </w:r>
-      <w:proofErr w:type="spellStart"/>
-      <w:r>
-        <w:rPr>
-          <w:rFonts w:ascii="Open Sans Medium" w:hAnsi="Open Sans Medium" w:cs="Open Sans Medium"/>
-          <w:sz w:val="24"/>
-          <w:szCs w:val="24"/>
-        </w:rPr>
-        <w:t>fazla</w:t>
-      </w:r>
-      <w:proofErr w:type="spellEnd"/>
-      <w:r>
-        <w:rPr>
-          <w:rFonts w:ascii="Open Sans Medium" w:hAnsi="Open Sans Medium" w:cs="Open Sans Medium"/>
-          <w:sz w:val="24"/>
-          <w:szCs w:val="24"/>
-        </w:rPr>
-        <w:t xml:space="preserve"> </w:t>
-      </w:r>
-      <w:proofErr w:type="spellStart"/>
-      <w:r>
-        <w:rPr>
-          <w:rFonts w:ascii="Open Sans Medium" w:hAnsi="Open Sans Medium" w:cs="Open Sans Medium"/>
-          <w:sz w:val="24"/>
-          <w:szCs w:val="24"/>
-        </w:rPr>
-        <w:t>bilgi</w:t>
-      </w:r>
-      <w:proofErr w:type="spellEnd"/>
-      <w:r>
-        <w:rPr>
-          <w:rFonts w:ascii="Open Sans Medium" w:hAnsi="Open Sans Medium" w:cs="Open Sans Medium"/>
-          <w:sz w:val="24"/>
-          <w:szCs w:val="24"/>
-        </w:rPr>
-        <w:t xml:space="preserve"> </w:t>
-      </w:r>
-      <w:proofErr w:type="spellStart"/>
-      <w:r>
-        <w:rPr>
-          <w:rFonts w:ascii="Open Sans Medium" w:hAnsi="Open Sans Medium" w:cs="Open Sans Medium"/>
-          <w:sz w:val="24"/>
-          <w:szCs w:val="24"/>
-        </w:rPr>
-        <w:t>kazancı</w:t>
-      </w:r>
-      <w:proofErr w:type="spellEnd"/>
-      <w:r>
-        <w:rPr>
-          <w:rFonts w:ascii="Open Sans Medium" w:hAnsi="Open Sans Medium" w:cs="Open Sans Medium"/>
-          <w:sz w:val="24"/>
-          <w:szCs w:val="24"/>
-        </w:rPr>
-        <w:t xml:space="preserve"> </w:t>
-      </w:r>
-      <w:proofErr w:type="spellStart"/>
-      <w:r>
-        <w:rPr>
-          <w:rFonts w:ascii="Open Sans Medium" w:hAnsi="Open Sans Medium" w:cs="Open Sans Medium"/>
-          <w:sz w:val="24"/>
-          <w:szCs w:val="24"/>
-        </w:rPr>
-        <w:t>sağladığı</w:t>
-      </w:r>
-      <w:proofErr w:type="spellEnd"/>
-      <w:r>
-        <w:rPr>
-          <w:rFonts w:ascii="Open Sans Medium" w:hAnsi="Open Sans Medium" w:cs="Open Sans Medium"/>
-          <w:sz w:val="24"/>
-          <w:szCs w:val="24"/>
-        </w:rPr>
-        <w:t xml:space="preserve"> 5 </w:t>
-      </w:r>
-      <w:proofErr w:type="spellStart"/>
-      <w:r>
-        <w:rPr>
-          <w:rFonts w:ascii="Open Sans Medium" w:hAnsi="Open Sans Medium" w:cs="Open Sans Medium"/>
-          <w:sz w:val="24"/>
-          <w:szCs w:val="24"/>
-        </w:rPr>
-        <w:t>özellik</w:t>
-      </w:r>
-      <w:proofErr w:type="spellEnd"/>
-      <w:r>
-        <w:rPr>
-          <w:rFonts w:ascii="Open Sans Medium" w:hAnsi="Open Sans Medium" w:cs="Open Sans Medium"/>
-          <w:sz w:val="24"/>
-          <w:szCs w:val="24"/>
-        </w:rPr>
-        <w:t xml:space="preserve"> </w:t>
-      </w:r>
-      <w:proofErr w:type="spellStart"/>
-      <w:r>
-        <w:rPr>
-          <w:rFonts w:ascii="Open Sans Medium" w:hAnsi="Open Sans Medium" w:cs="Open Sans Medium"/>
-          <w:sz w:val="24"/>
-          <w:szCs w:val="24"/>
-        </w:rPr>
-        <w:t>yer</w:t>
-      </w:r>
-      <w:proofErr w:type="spellEnd"/>
-      <w:r>
-        <w:rPr>
-          <w:rFonts w:ascii="Open Sans Medium" w:hAnsi="Open Sans Medium" w:cs="Open Sans Medium"/>
-          <w:sz w:val="24"/>
-          <w:szCs w:val="24"/>
-        </w:rPr>
-        <w:t xml:space="preserve"> </w:t>
-      </w:r>
-      <w:proofErr w:type="spellStart"/>
-      <w:r>
-        <w:rPr>
-          <w:rFonts w:ascii="Open Sans Medium" w:hAnsi="Open Sans Medium" w:cs="Open Sans Medium"/>
-          <w:sz w:val="24"/>
-          <w:szCs w:val="24"/>
-        </w:rPr>
-        <w:t>almaktadır</w:t>
-      </w:r>
-      <w:proofErr w:type="spellEnd"/>
-      <w:r>
-        <w:rPr>
-          <w:rFonts w:ascii="Open Sans Medium" w:hAnsi="Open Sans Medium" w:cs="Open Sans Medium"/>
-          <w:sz w:val="24"/>
-          <w:szCs w:val="24"/>
-        </w:rPr>
-        <w:t xml:space="preserve">. </w:t>
-      </w:r>
-      <w:proofErr w:type="spellStart"/>
-      <w:r>
-        <w:rPr>
-          <w:rFonts w:ascii="Open Sans Medium" w:hAnsi="Open Sans Medium" w:cs="Open Sans Medium"/>
-          <w:sz w:val="24"/>
-          <w:szCs w:val="24"/>
-        </w:rPr>
-        <w:t>Modelin</w:t>
-      </w:r>
-      <w:proofErr w:type="spellEnd"/>
-      <w:r>
-        <w:rPr>
-          <w:rFonts w:ascii="Open Sans Medium" w:hAnsi="Open Sans Medium" w:cs="Open Sans Medium"/>
-          <w:sz w:val="24"/>
-          <w:szCs w:val="24"/>
-        </w:rPr>
-        <w:t xml:space="preserve"> </w:t>
-      </w:r>
-      <w:proofErr w:type="spellStart"/>
-      <w:r>
-        <w:rPr>
-          <w:rFonts w:ascii="Open Sans Medium" w:hAnsi="Open Sans Medium" w:cs="Open Sans Medium"/>
-          <w:sz w:val="24"/>
-          <w:szCs w:val="24"/>
-        </w:rPr>
-        <w:t>karar</w:t>
-      </w:r>
-      <w:proofErr w:type="spellEnd"/>
-      <w:r>
-        <w:rPr>
-          <w:rFonts w:ascii="Open Sans Medium" w:hAnsi="Open Sans Medium" w:cs="Open Sans Medium"/>
-          <w:sz w:val="24"/>
-          <w:szCs w:val="24"/>
-        </w:rPr>
-        <w:t xml:space="preserve"> </w:t>
-      </w:r>
-      <w:proofErr w:type="spellStart"/>
-      <w:r>
-        <w:rPr>
-          <w:rFonts w:ascii="Open Sans Medium" w:hAnsi="Open Sans Medium" w:cs="Open Sans Medium"/>
-          <w:sz w:val="24"/>
-          <w:szCs w:val="24"/>
-        </w:rPr>
-        <w:t>sürecinde</w:t>
-      </w:r>
-      <w:proofErr w:type="spellEnd"/>
-      <w:r>
-        <w:rPr>
-          <w:rFonts w:ascii="Open Sans Medium" w:hAnsi="Open Sans Medium" w:cs="Open Sans Medium"/>
-          <w:sz w:val="24"/>
-          <w:szCs w:val="24"/>
-        </w:rPr>
-        <w:t xml:space="preserve"> </w:t>
-      </w:r>
-      <w:proofErr w:type="spellStart"/>
-      <w:r>
-        <w:rPr>
-          <w:rFonts w:ascii="Open Sans Medium" w:hAnsi="Open Sans Medium" w:cs="Open Sans Medium"/>
-          <w:sz w:val="24"/>
-          <w:szCs w:val="24"/>
-        </w:rPr>
-        <w:t>en</w:t>
-      </w:r>
-      <w:proofErr w:type="spellEnd"/>
-      <w:r>
-        <w:rPr>
-          <w:rFonts w:ascii="Open Sans Medium" w:hAnsi="Open Sans Medium" w:cs="Open Sans Medium"/>
-          <w:sz w:val="24"/>
-          <w:szCs w:val="24"/>
-        </w:rPr>
-        <w:t xml:space="preserve"> </w:t>
-      </w:r>
-      <w:proofErr w:type="spellStart"/>
-      <w:r>
-        <w:rPr>
-          <w:rFonts w:ascii="Open Sans Medium" w:hAnsi="Open Sans Medium" w:cs="Open Sans Medium"/>
-          <w:sz w:val="24"/>
-          <w:szCs w:val="24"/>
-        </w:rPr>
-        <w:t>yüksek</w:t>
-      </w:r>
-      <w:proofErr w:type="spellEnd"/>
-      <w:r>
-        <w:rPr>
-          <w:rFonts w:ascii="Open Sans Medium" w:hAnsi="Open Sans Medium" w:cs="Open Sans Medium"/>
-          <w:sz w:val="24"/>
-          <w:szCs w:val="24"/>
-        </w:rPr>
-        <w:t xml:space="preserve"> </w:t>
-      </w:r>
-      <w:proofErr w:type="spellStart"/>
-      <w:r>
-        <w:rPr>
-          <w:rFonts w:ascii="Open Sans Medium" w:hAnsi="Open Sans Medium" w:cs="Open Sans Medium"/>
-          <w:sz w:val="24"/>
-          <w:szCs w:val="24"/>
-        </w:rPr>
-        <w:t>ağırlığa</w:t>
-      </w:r>
-      <w:proofErr w:type="spellEnd"/>
-      <w:r>
-        <w:rPr>
-          <w:rFonts w:ascii="Open Sans Medium" w:hAnsi="Open Sans Medium" w:cs="Open Sans Medium"/>
-          <w:sz w:val="24"/>
-          <w:szCs w:val="24"/>
-        </w:rPr>
-        <w:t xml:space="preserve"> </w:t>
-      </w:r>
-      <w:proofErr w:type="spellStart"/>
-      <w:r>
-        <w:rPr>
-          <w:rFonts w:ascii="Open Sans Medium" w:hAnsi="Open Sans Medium" w:cs="Open Sans Medium"/>
-          <w:sz w:val="24"/>
-          <w:szCs w:val="24"/>
-        </w:rPr>
-        <w:t>sahip</w:t>
-      </w:r>
-      <w:proofErr w:type="spellEnd"/>
-      <w:r>
-        <w:rPr>
-          <w:rFonts w:ascii="Open Sans Medium" w:hAnsi="Open Sans Medium" w:cs="Open Sans Medium"/>
-          <w:sz w:val="24"/>
-          <w:szCs w:val="24"/>
-        </w:rPr>
-        <w:t xml:space="preserve"> </w:t>
-      </w:r>
-      <w:proofErr w:type="spellStart"/>
-      <w:r>
-        <w:rPr>
-          <w:rFonts w:ascii="Open Sans Medium" w:hAnsi="Open Sans Medium" w:cs="Open Sans Medium"/>
-          <w:sz w:val="24"/>
-          <w:szCs w:val="24"/>
-        </w:rPr>
-        <w:t>değişkenin</w:t>
-      </w:r>
-      <w:proofErr w:type="spellEnd"/>
-      <w:r>
-        <w:rPr>
-          <w:rFonts w:ascii="Open Sans Medium" w:hAnsi="Open Sans Medium" w:cs="Open Sans Medium"/>
-          <w:sz w:val="24"/>
-          <w:szCs w:val="24"/>
-        </w:rPr>
-        <w:t xml:space="preserve"> qty (</w:t>
-      </w:r>
-      <w:proofErr w:type="spellStart"/>
-      <w:r>
-        <w:rPr>
-          <w:rFonts w:ascii="Open Sans Medium" w:hAnsi="Open Sans Medium" w:cs="Open Sans Medium"/>
-          <w:sz w:val="24"/>
-          <w:szCs w:val="24"/>
-        </w:rPr>
-        <w:t>sipariş</w:t>
-      </w:r>
-      <w:proofErr w:type="spellEnd"/>
-      <w:r>
-        <w:rPr>
-          <w:rFonts w:ascii="Open Sans Medium" w:hAnsi="Open Sans Medium" w:cs="Open Sans Medium"/>
-          <w:sz w:val="24"/>
-          <w:szCs w:val="24"/>
-        </w:rPr>
-        <w:t xml:space="preserve"> </w:t>
-      </w:r>
-      <w:proofErr w:type="spellStart"/>
-      <w:r>
-        <w:rPr>
-          <w:rFonts w:ascii="Open Sans Medium" w:hAnsi="Open Sans Medium" w:cs="Open Sans Medium"/>
-          <w:sz w:val="24"/>
-          <w:szCs w:val="24"/>
-        </w:rPr>
-        <w:t>adedi</w:t>
-      </w:r>
-      <w:proofErr w:type="spellEnd"/>
-      <w:r>
-        <w:rPr>
-          <w:rFonts w:ascii="Open Sans Medium" w:hAnsi="Open Sans Medium" w:cs="Open Sans Medium"/>
-          <w:sz w:val="24"/>
-          <w:szCs w:val="24"/>
-        </w:rPr>
-        <w:t xml:space="preserve">) </w:t>
-      </w:r>
-      <w:proofErr w:type="spellStart"/>
-      <w:r>
-        <w:rPr>
-          <w:rFonts w:ascii="Open Sans Medium" w:hAnsi="Open Sans Medium" w:cs="Open Sans Medium"/>
-          <w:sz w:val="24"/>
-          <w:szCs w:val="24"/>
-        </w:rPr>
-        <w:t>olduğu</w:t>
-      </w:r>
-      <w:proofErr w:type="spellEnd"/>
-      <w:r>
-        <w:rPr>
-          <w:rFonts w:ascii="Open Sans Medium" w:hAnsi="Open Sans Medium" w:cs="Open Sans Medium"/>
-          <w:sz w:val="24"/>
-          <w:szCs w:val="24"/>
-        </w:rPr>
-        <w:t xml:space="preserve"> </w:t>
-      </w:r>
-      <w:proofErr w:type="spellStart"/>
-      <w:r>
-        <w:rPr>
-          <w:rFonts w:ascii="Open Sans Medium" w:hAnsi="Open Sans Medium" w:cs="Open Sans Medium"/>
-          <w:sz w:val="24"/>
-          <w:szCs w:val="24"/>
-        </w:rPr>
-        <w:t>görülmektedir</w:t>
-      </w:r>
-      <w:proofErr w:type="spellEnd"/>
-      <w:r>
-        <w:rPr>
-          <w:rFonts w:ascii="Open Sans Medium" w:hAnsi="Open Sans Medium" w:cs="Open Sans Medium"/>
-          <w:sz w:val="24"/>
-          <w:szCs w:val="24"/>
-        </w:rPr>
-        <w:t xml:space="preserve">. Bu, </w:t>
-      </w:r>
-      <w:proofErr w:type="spellStart"/>
-      <w:r>
-        <w:rPr>
-          <w:rFonts w:ascii="Open Sans Medium" w:hAnsi="Open Sans Medium" w:cs="Open Sans Medium"/>
-          <w:sz w:val="24"/>
-          <w:szCs w:val="24"/>
-        </w:rPr>
-        <w:t>sipariş</w:t>
-      </w:r>
-      <w:proofErr w:type="spellEnd"/>
-      <w:r>
-        <w:rPr>
-          <w:rFonts w:ascii="Open Sans Medium" w:hAnsi="Open Sans Medium" w:cs="Open Sans Medium"/>
-          <w:sz w:val="24"/>
-          <w:szCs w:val="24"/>
-        </w:rPr>
-        <w:t xml:space="preserve"> </w:t>
-      </w:r>
-      <w:proofErr w:type="spellStart"/>
-      <w:r>
-        <w:rPr>
-          <w:rFonts w:ascii="Open Sans Medium" w:hAnsi="Open Sans Medium" w:cs="Open Sans Medium"/>
-          <w:sz w:val="24"/>
-          <w:szCs w:val="24"/>
-        </w:rPr>
-        <w:t>miktarının</w:t>
-      </w:r>
-      <w:proofErr w:type="spellEnd"/>
-      <w:r>
-        <w:rPr>
-          <w:rFonts w:ascii="Open Sans Medium" w:hAnsi="Open Sans Medium" w:cs="Open Sans Medium"/>
-          <w:sz w:val="24"/>
-          <w:szCs w:val="24"/>
-        </w:rPr>
-        <w:t xml:space="preserve"> </w:t>
-      </w:r>
-      <w:proofErr w:type="spellStart"/>
-      <w:r>
-        <w:rPr>
-          <w:rFonts w:ascii="Open Sans Medium" w:hAnsi="Open Sans Medium" w:cs="Open Sans Medium"/>
-          <w:sz w:val="24"/>
-          <w:szCs w:val="24"/>
-        </w:rPr>
-        <w:t>doğrudan</w:t>
-      </w:r>
-      <w:proofErr w:type="spellEnd"/>
-      <w:r>
-        <w:rPr>
-          <w:rFonts w:ascii="Open Sans Medium" w:hAnsi="Open Sans Medium" w:cs="Open Sans Medium"/>
-          <w:sz w:val="24"/>
-          <w:szCs w:val="24"/>
-        </w:rPr>
-        <w:t xml:space="preserve"> </w:t>
-      </w:r>
-      <w:proofErr w:type="spellStart"/>
-      <w:r>
-        <w:rPr>
-          <w:rFonts w:ascii="Open Sans Medium" w:hAnsi="Open Sans Medium" w:cs="Open Sans Medium"/>
-          <w:sz w:val="24"/>
-          <w:szCs w:val="24"/>
-        </w:rPr>
-        <w:t>sipariş</w:t>
-      </w:r>
-      <w:proofErr w:type="spellEnd"/>
-      <w:r>
-        <w:rPr>
-          <w:rFonts w:ascii="Open Sans Medium" w:hAnsi="Open Sans Medium" w:cs="Open Sans Medium"/>
-          <w:sz w:val="24"/>
-          <w:szCs w:val="24"/>
-        </w:rPr>
-        <w:t xml:space="preserve"> </w:t>
-      </w:r>
-      <w:proofErr w:type="spellStart"/>
-      <w:r>
-        <w:rPr>
-          <w:rFonts w:ascii="Open Sans Medium" w:hAnsi="Open Sans Medium" w:cs="Open Sans Medium"/>
-          <w:sz w:val="24"/>
-          <w:szCs w:val="24"/>
-        </w:rPr>
-        <w:t>durumu</w:t>
-      </w:r>
-      <w:proofErr w:type="spellEnd"/>
-      <w:r>
-        <w:rPr>
-          <w:rFonts w:ascii="Open Sans Medium" w:hAnsi="Open Sans Medium" w:cs="Open Sans Medium"/>
-          <w:sz w:val="24"/>
-          <w:szCs w:val="24"/>
-        </w:rPr>
-        <w:t xml:space="preserve"> </w:t>
-      </w:r>
-      <w:proofErr w:type="spellStart"/>
-      <w:r>
-        <w:rPr>
-          <w:rFonts w:ascii="Open Sans Medium" w:hAnsi="Open Sans Medium" w:cs="Open Sans Medium"/>
-          <w:sz w:val="24"/>
-          <w:szCs w:val="24"/>
-        </w:rPr>
-        <w:t>üzerinde</w:t>
-      </w:r>
-      <w:proofErr w:type="spellEnd"/>
-      <w:r>
-        <w:rPr>
-          <w:rFonts w:ascii="Open Sans Medium" w:hAnsi="Open Sans Medium" w:cs="Open Sans Medium"/>
-          <w:sz w:val="24"/>
-          <w:szCs w:val="24"/>
-        </w:rPr>
-        <w:t xml:space="preserve"> </w:t>
-      </w:r>
-      <w:proofErr w:type="spellStart"/>
-      <w:r>
-        <w:rPr>
-          <w:rFonts w:ascii="Open Sans Medium" w:hAnsi="Open Sans Medium" w:cs="Open Sans Medium"/>
-          <w:sz w:val="24"/>
-          <w:szCs w:val="24"/>
-        </w:rPr>
-        <w:t>belirleyici</w:t>
-      </w:r>
-      <w:proofErr w:type="spellEnd"/>
-      <w:r>
-        <w:rPr>
-          <w:rFonts w:ascii="Open Sans Medium" w:hAnsi="Open Sans Medium" w:cs="Open Sans Medium"/>
-          <w:sz w:val="24"/>
-          <w:szCs w:val="24"/>
-        </w:rPr>
-        <w:t xml:space="preserve"> </w:t>
-      </w:r>
-      <w:proofErr w:type="spellStart"/>
-      <w:r>
-        <w:rPr>
-          <w:rFonts w:ascii="Open Sans Medium" w:hAnsi="Open Sans Medium" w:cs="Open Sans Medium"/>
-          <w:sz w:val="24"/>
-          <w:szCs w:val="24"/>
-        </w:rPr>
-        <w:t>bir</w:t>
-      </w:r>
-      <w:proofErr w:type="spellEnd"/>
-      <w:r>
-        <w:rPr>
-          <w:rFonts w:ascii="Open Sans Medium" w:hAnsi="Open Sans Medium" w:cs="Open Sans Medium"/>
-          <w:sz w:val="24"/>
-          <w:szCs w:val="24"/>
-        </w:rPr>
-        <w:t xml:space="preserve"> </w:t>
-      </w:r>
-      <w:proofErr w:type="spellStart"/>
-      <w:r>
-        <w:rPr>
-          <w:rFonts w:ascii="Open Sans Medium" w:hAnsi="Open Sans Medium" w:cs="Open Sans Medium"/>
-          <w:sz w:val="24"/>
-          <w:szCs w:val="24"/>
-        </w:rPr>
-        <w:t>etkisi</w:t>
-      </w:r>
-      <w:proofErr w:type="spellEnd"/>
-      <w:r>
-        <w:rPr>
-          <w:rFonts w:ascii="Open Sans Medium" w:hAnsi="Open Sans Medium" w:cs="Open Sans Medium"/>
-          <w:sz w:val="24"/>
-          <w:szCs w:val="24"/>
-        </w:rPr>
-        <w:t xml:space="preserve"> </w:t>
-      </w:r>
-      <w:proofErr w:type="spellStart"/>
-      <w:r>
-        <w:rPr>
-          <w:rFonts w:ascii="Open Sans Medium" w:hAnsi="Open Sans Medium" w:cs="Open Sans Medium"/>
-          <w:sz w:val="24"/>
-          <w:szCs w:val="24"/>
-        </w:rPr>
-        <w:t>olduğunu</w:t>
-      </w:r>
-      <w:proofErr w:type="spellEnd"/>
-      <w:r>
-        <w:rPr>
-          <w:rFonts w:ascii="Open Sans Medium" w:hAnsi="Open Sans Medium" w:cs="Open Sans Medium"/>
-          <w:sz w:val="24"/>
-          <w:szCs w:val="24"/>
-        </w:rPr>
-        <w:t xml:space="preserve"> </w:t>
-      </w:r>
-      <w:proofErr w:type="spellStart"/>
-      <w:r>
-        <w:rPr>
-          <w:rFonts w:ascii="Open Sans Medium" w:hAnsi="Open Sans Medium" w:cs="Open Sans Medium"/>
-          <w:sz w:val="24"/>
-          <w:szCs w:val="24"/>
-        </w:rPr>
-        <w:t>göstermektedir</w:t>
-      </w:r>
-      <w:proofErr w:type="spellEnd"/>
-      <w:r>
-        <w:rPr>
-          <w:rFonts w:ascii="Open Sans Medium" w:hAnsi="Open Sans Medium" w:cs="Open Sans Medium"/>
-          <w:sz w:val="24"/>
-          <w:szCs w:val="24"/>
-        </w:rPr>
-        <w:t xml:space="preserve">. </w:t>
-      </w:r>
-      <w:proofErr w:type="spellStart"/>
-      <w:r>
-        <w:rPr>
-          <w:rFonts w:ascii="Open Sans Medium" w:hAnsi="Open Sans Medium" w:cs="Open Sans Medium"/>
-          <w:sz w:val="24"/>
-          <w:szCs w:val="24"/>
-        </w:rPr>
-        <w:t>Ardından</w:t>
-      </w:r>
-      <w:proofErr w:type="spellEnd"/>
-      <w:r>
-        <w:rPr>
-          <w:rFonts w:ascii="Open Sans Medium" w:hAnsi="Open Sans Medium" w:cs="Open Sans Medium"/>
-          <w:sz w:val="24"/>
-          <w:szCs w:val="24"/>
-        </w:rPr>
-        <w:t xml:space="preserve"> </w:t>
-      </w:r>
-      <w:proofErr w:type="spellStart"/>
-      <w:r>
-        <w:rPr>
-          <w:rFonts w:ascii="Open Sans Medium" w:hAnsi="Open Sans Medium" w:cs="Open Sans Medium"/>
-          <w:sz w:val="24"/>
-          <w:szCs w:val="24"/>
-        </w:rPr>
-        <w:t>gelen</w:t>
-      </w:r>
-      <w:proofErr w:type="spellEnd"/>
-      <w:r>
-        <w:rPr>
-          <w:rFonts w:ascii="Open Sans Medium" w:hAnsi="Open Sans Medium" w:cs="Open Sans Medium"/>
-          <w:sz w:val="24"/>
-          <w:szCs w:val="24"/>
-        </w:rPr>
-        <w:t xml:space="preserve"> </w:t>
-      </w:r>
-      <w:proofErr w:type="spellStart"/>
-      <w:r>
-        <w:rPr>
-          <w:rFonts w:ascii="Open Sans Medium" w:hAnsi="Open Sans Medium" w:cs="Open Sans Medium"/>
-          <w:sz w:val="24"/>
-          <w:szCs w:val="24"/>
-        </w:rPr>
-        <w:t>courier_status_Shipped</w:t>
-      </w:r>
-      <w:proofErr w:type="spellEnd"/>
-      <w:r>
-        <w:rPr>
-          <w:rFonts w:ascii="Open Sans Medium" w:hAnsi="Open Sans Medium" w:cs="Open Sans Medium"/>
-          <w:sz w:val="24"/>
-          <w:szCs w:val="24"/>
-        </w:rPr>
-        <w:t xml:space="preserve"> </w:t>
-      </w:r>
-      <w:proofErr w:type="spellStart"/>
-      <w:r>
-        <w:rPr>
-          <w:rFonts w:ascii="Open Sans Medium" w:hAnsi="Open Sans Medium" w:cs="Open Sans Medium"/>
-          <w:sz w:val="24"/>
-          <w:szCs w:val="24"/>
-        </w:rPr>
-        <w:t>ve</w:t>
-      </w:r>
-      <w:proofErr w:type="spellEnd"/>
-      <w:r>
-        <w:rPr>
-          <w:rFonts w:ascii="Open Sans Medium" w:hAnsi="Open Sans Medium" w:cs="Open Sans Medium"/>
-          <w:sz w:val="24"/>
-          <w:szCs w:val="24"/>
-        </w:rPr>
-        <w:t xml:space="preserve"> </w:t>
-      </w:r>
-      <w:proofErr w:type="spellStart"/>
-      <w:r>
-        <w:rPr>
-          <w:rFonts w:ascii="Open Sans Medium" w:hAnsi="Open Sans Medium" w:cs="Open Sans Medium"/>
-          <w:sz w:val="24"/>
-          <w:szCs w:val="24"/>
-        </w:rPr>
-        <w:t>courier_status_Unshipped</w:t>
-      </w:r>
-      <w:proofErr w:type="spellEnd"/>
-      <w:r>
-        <w:rPr>
-          <w:rFonts w:ascii="Open Sans Medium" w:hAnsi="Open Sans Medium" w:cs="Open Sans Medium"/>
-          <w:sz w:val="24"/>
-          <w:szCs w:val="24"/>
-        </w:rPr>
-        <w:t xml:space="preserve"> </w:t>
-      </w:r>
-      <w:proofErr w:type="spellStart"/>
-      <w:r>
-        <w:rPr>
-          <w:rFonts w:ascii="Open Sans Medium" w:hAnsi="Open Sans Medium" w:cs="Open Sans Medium"/>
-          <w:sz w:val="24"/>
-          <w:szCs w:val="24"/>
-        </w:rPr>
-        <w:t>gibi</w:t>
-      </w:r>
-      <w:proofErr w:type="spellEnd"/>
-      <w:r>
-        <w:rPr>
-          <w:rFonts w:ascii="Open Sans Medium" w:hAnsi="Open Sans Medium" w:cs="Open Sans Medium"/>
-          <w:sz w:val="24"/>
-          <w:szCs w:val="24"/>
-        </w:rPr>
-        <w:t xml:space="preserve"> </w:t>
-      </w:r>
-      <w:proofErr w:type="spellStart"/>
-      <w:r>
-        <w:rPr>
-          <w:rFonts w:ascii="Open Sans Medium" w:hAnsi="Open Sans Medium" w:cs="Open Sans Medium"/>
-          <w:sz w:val="24"/>
-          <w:szCs w:val="24"/>
-        </w:rPr>
-        <w:t>lojistikle</w:t>
-      </w:r>
-      <w:proofErr w:type="spellEnd"/>
-      <w:r>
-        <w:rPr>
-          <w:rFonts w:ascii="Open Sans Medium" w:hAnsi="Open Sans Medium" w:cs="Open Sans Medium"/>
-          <w:sz w:val="24"/>
-          <w:szCs w:val="24"/>
-        </w:rPr>
-        <w:t xml:space="preserve"> </w:t>
-      </w:r>
-      <w:proofErr w:type="spellStart"/>
-      <w:r>
-        <w:rPr>
-          <w:rFonts w:ascii="Open Sans Medium" w:hAnsi="Open Sans Medium" w:cs="Open Sans Medium"/>
-          <w:sz w:val="24"/>
-          <w:szCs w:val="24"/>
-        </w:rPr>
-        <w:t>ilgili</w:t>
-      </w:r>
-      <w:proofErr w:type="spellEnd"/>
-      <w:r>
-        <w:rPr>
-          <w:rFonts w:ascii="Open Sans Medium" w:hAnsi="Open Sans Medium" w:cs="Open Sans Medium"/>
-          <w:sz w:val="24"/>
-          <w:szCs w:val="24"/>
-        </w:rPr>
-        <w:t xml:space="preserve"> </w:t>
-      </w:r>
-      <w:proofErr w:type="spellStart"/>
-      <w:r>
-        <w:rPr>
-          <w:rFonts w:ascii="Open Sans Medium" w:hAnsi="Open Sans Medium" w:cs="Open Sans Medium"/>
-          <w:sz w:val="24"/>
-          <w:szCs w:val="24"/>
-        </w:rPr>
-        <w:t>değişkenler</w:t>
-      </w:r>
-      <w:proofErr w:type="spellEnd"/>
-      <w:r>
-        <w:rPr>
-          <w:rFonts w:ascii="Open Sans Medium" w:hAnsi="Open Sans Medium" w:cs="Open Sans Medium"/>
-          <w:sz w:val="24"/>
-          <w:szCs w:val="24"/>
-        </w:rPr>
-        <w:t xml:space="preserve"> de </w:t>
-      </w:r>
-      <w:proofErr w:type="spellStart"/>
-      <w:r>
-        <w:rPr>
-          <w:rFonts w:ascii="Open Sans Medium" w:hAnsi="Open Sans Medium" w:cs="Open Sans Medium"/>
-          <w:sz w:val="24"/>
-          <w:szCs w:val="24"/>
-        </w:rPr>
-        <w:t>modelin</w:t>
-      </w:r>
-      <w:proofErr w:type="spellEnd"/>
-      <w:r>
-        <w:rPr>
-          <w:rFonts w:ascii="Open Sans Medium" w:hAnsi="Open Sans Medium" w:cs="Open Sans Medium"/>
-          <w:sz w:val="24"/>
-          <w:szCs w:val="24"/>
-        </w:rPr>
-        <w:t xml:space="preserve"> </w:t>
-      </w:r>
-      <w:proofErr w:type="spellStart"/>
-      <w:r>
-        <w:rPr>
-          <w:rFonts w:ascii="Open Sans Medium" w:hAnsi="Open Sans Medium" w:cs="Open Sans Medium"/>
-          <w:sz w:val="24"/>
-          <w:szCs w:val="24"/>
-        </w:rPr>
-        <w:t>tahmin</w:t>
-      </w:r>
-      <w:proofErr w:type="spellEnd"/>
-      <w:r>
-        <w:rPr>
-          <w:rFonts w:ascii="Open Sans Medium" w:hAnsi="Open Sans Medium" w:cs="Open Sans Medium"/>
-          <w:sz w:val="24"/>
-          <w:szCs w:val="24"/>
-        </w:rPr>
-        <w:t xml:space="preserve"> </w:t>
-      </w:r>
-      <w:proofErr w:type="spellStart"/>
-      <w:r>
-        <w:rPr>
-          <w:rFonts w:ascii="Open Sans Medium" w:hAnsi="Open Sans Medium" w:cs="Open Sans Medium"/>
-          <w:sz w:val="24"/>
-          <w:szCs w:val="24"/>
-        </w:rPr>
-        <w:t>gücünü</w:t>
-      </w:r>
-      <w:proofErr w:type="spellEnd"/>
-      <w:r>
-        <w:rPr>
-          <w:rFonts w:ascii="Open Sans Medium" w:hAnsi="Open Sans Medium" w:cs="Open Sans Medium"/>
-          <w:sz w:val="24"/>
-          <w:szCs w:val="24"/>
-        </w:rPr>
-        <w:t xml:space="preserve"> </w:t>
-      </w:r>
-      <w:proofErr w:type="spellStart"/>
-      <w:r>
-        <w:rPr>
-          <w:rFonts w:ascii="Open Sans Medium" w:hAnsi="Open Sans Medium" w:cs="Open Sans Medium"/>
-          <w:sz w:val="24"/>
-          <w:szCs w:val="24"/>
-        </w:rPr>
-        <w:t>artıran</w:t>
-      </w:r>
-      <w:proofErr w:type="spellEnd"/>
-      <w:r>
-        <w:rPr>
-          <w:rFonts w:ascii="Open Sans Medium" w:hAnsi="Open Sans Medium" w:cs="Open Sans Medium"/>
-          <w:sz w:val="24"/>
-          <w:szCs w:val="24"/>
-        </w:rPr>
-        <w:t xml:space="preserve"> </w:t>
-      </w:r>
-      <w:proofErr w:type="spellStart"/>
-      <w:r>
-        <w:rPr>
-          <w:rFonts w:ascii="Open Sans Medium" w:hAnsi="Open Sans Medium" w:cs="Open Sans Medium"/>
-          <w:sz w:val="24"/>
-          <w:szCs w:val="24"/>
-        </w:rPr>
-        <w:t>önemli</w:t>
-      </w:r>
-      <w:proofErr w:type="spellEnd"/>
-      <w:r>
-        <w:rPr>
-          <w:rFonts w:ascii="Open Sans Medium" w:hAnsi="Open Sans Medium" w:cs="Open Sans Medium"/>
-          <w:sz w:val="24"/>
-          <w:szCs w:val="24"/>
-        </w:rPr>
-        <w:t xml:space="preserve"> </w:t>
-      </w:r>
-      <w:proofErr w:type="spellStart"/>
-      <w:r>
-        <w:rPr>
-          <w:rFonts w:ascii="Open Sans Medium" w:hAnsi="Open Sans Medium" w:cs="Open Sans Medium"/>
-          <w:sz w:val="24"/>
-          <w:szCs w:val="24"/>
-        </w:rPr>
-        <w:t>faktörler</w:t>
-      </w:r>
-      <w:proofErr w:type="spellEnd"/>
-      <w:r>
-        <w:rPr>
-          <w:rFonts w:ascii="Open Sans Medium" w:hAnsi="Open Sans Medium" w:cs="Open Sans Medium"/>
-          <w:sz w:val="24"/>
-          <w:szCs w:val="24"/>
-        </w:rPr>
-        <w:t xml:space="preserve"> </w:t>
-      </w:r>
-      <w:proofErr w:type="spellStart"/>
-      <w:r>
-        <w:rPr>
-          <w:rFonts w:ascii="Open Sans Medium" w:hAnsi="Open Sans Medium" w:cs="Open Sans Medium"/>
-          <w:sz w:val="24"/>
-          <w:szCs w:val="24"/>
-        </w:rPr>
-        <w:t>arasındadır</w:t>
-      </w:r>
-      <w:proofErr w:type="spellEnd"/>
-      <w:r>
-        <w:rPr>
-          <w:rFonts w:ascii="Open Sans Medium" w:hAnsi="Open Sans Medium" w:cs="Open Sans Medium"/>
-          <w:sz w:val="24"/>
-          <w:szCs w:val="24"/>
-        </w:rPr>
-        <w:t>. amount (</w:t>
-      </w:r>
-      <w:proofErr w:type="spellStart"/>
-      <w:r>
-        <w:rPr>
-          <w:rFonts w:ascii="Open Sans Medium" w:hAnsi="Open Sans Medium" w:cs="Open Sans Medium"/>
-          <w:sz w:val="24"/>
-          <w:szCs w:val="24"/>
-        </w:rPr>
-        <w:t>sipariş</w:t>
-      </w:r>
-      <w:proofErr w:type="spellEnd"/>
-      <w:r>
-        <w:rPr>
-          <w:rFonts w:ascii="Open Sans Medium" w:hAnsi="Open Sans Medium" w:cs="Open Sans Medium"/>
-          <w:sz w:val="24"/>
-          <w:szCs w:val="24"/>
-        </w:rPr>
-        <w:t xml:space="preserve"> </w:t>
-      </w:r>
-      <w:proofErr w:type="spellStart"/>
-      <w:r>
-        <w:rPr>
-          <w:rFonts w:ascii="Open Sans Medium" w:hAnsi="Open Sans Medium" w:cs="Open Sans Medium"/>
-          <w:sz w:val="24"/>
-          <w:szCs w:val="24"/>
-        </w:rPr>
-        <w:t>tutarı</w:t>
-      </w:r>
-      <w:proofErr w:type="spellEnd"/>
-      <w:r>
-        <w:rPr>
-          <w:rFonts w:ascii="Open Sans Medium" w:hAnsi="Open Sans Medium" w:cs="Open Sans Medium"/>
-          <w:sz w:val="24"/>
-          <w:szCs w:val="24"/>
-        </w:rPr>
-        <w:t xml:space="preserve">) </w:t>
-      </w:r>
-      <w:proofErr w:type="spellStart"/>
-      <w:r>
-        <w:rPr>
-          <w:rFonts w:ascii="Open Sans Medium" w:hAnsi="Open Sans Medium" w:cs="Open Sans Medium"/>
-          <w:sz w:val="24"/>
-          <w:szCs w:val="24"/>
-        </w:rPr>
-        <w:t>ve</w:t>
-      </w:r>
-      <w:proofErr w:type="spellEnd"/>
-      <w:r>
-        <w:rPr>
-          <w:rFonts w:ascii="Open Sans Medium" w:hAnsi="Open Sans Medium" w:cs="Open Sans Medium"/>
-          <w:sz w:val="24"/>
-          <w:szCs w:val="24"/>
-        </w:rPr>
-        <w:t xml:space="preserve"> ship-postal-code </w:t>
-      </w:r>
-      <w:proofErr w:type="spellStart"/>
-      <w:r>
-        <w:rPr>
-          <w:rFonts w:ascii="Open Sans Medium" w:hAnsi="Open Sans Medium" w:cs="Open Sans Medium"/>
-          <w:sz w:val="24"/>
-          <w:szCs w:val="24"/>
-        </w:rPr>
-        <w:t>gibi</w:t>
-      </w:r>
-      <w:proofErr w:type="spellEnd"/>
-      <w:r>
-        <w:rPr>
-          <w:rFonts w:ascii="Open Sans Medium" w:hAnsi="Open Sans Medium" w:cs="Open Sans Medium"/>
-          <w:sz w:val="24"/>
-          <w:szCs w:val="24"/>
-        </w:rPr>
-        <w:t xml:space="preserve"> </w:t>
-      </w:r>
-      <w:proofErr w:type="spellStart"/>
-      <w:r>
-        <w:rPr>
-          <w:rFonts w:ascii="Open Sans Medium" w:hAnsi="Open Sans Medium" w:cs="Open Sans Medium"/>
-          <w:sz w:val="24"/>
-          <w:szCs w:val="24"/>
-        </w:rPr>
-        <w:t>diğer</w:t>
-      </w:r>
-      <w:proofErr w:type="spellEnd"/>
-      <w:r>
-        <w:rPr>
-          <w:rFonts w:ascii="Open Sans Medium" w:hAnsi="Open Sans Medium" w:cs="Open Sans Medium"/>
-          <w:sz w:val="24"/>
-          <w:szCs w:val="24"/>
-        </w:rPr>
-        <w:t xml:space="preserve"> </w:t>
-      </w:r>
-      <w:proofErr w:type="spellStart"/>
-      <w:r>
-        <w:rPr>
-          <w:rFonts w:ascii="Open Sans Medium" w:hAnsi="Open Sans Medium" w:cs="Open Sans Medium"/>
-          <w:sz w:val="24"/>
-          <w:szCs w:val="24"/>
-        </w:rPr>
-        <w:t>sayısal</w:t>
-      </w:r>
-      <w:proofErr w:type="spellEnd"/>
-      <w:r>
-        <w:rPr>
-          <w:rFonts w:ascii="Open Sans Medium" w:hAnsi="Open Sans Medium" w:cs="Open Sans Medium"/>
-          <w:sz w:val="24"/>
-          <w:szCs w:val="24"/>
-        </w:rPr>
-        <w:t xml:space="preserve"> </w:t>
-      </w:r>
-      <w:proofErr w:type="spellStart"/>
-      <w:r>
-        <w:rPr>
-          <w:rFonts w:ascii="Open Sans Medium" w:hAnsi="Open Sans Medium" w:cs="Open Sans Medium"/>
-          <w:sz w:val="24"/>
-          <w:szCs w:val="24"/>
-        </w:rPr>
-        <w:t>değişkenler</w:t>
-      </w:r>
-      <w:proofErr w:type="spellEnd"/>
-      <w:r>
-        <w:rPr>
-          <w:rFonts w:ascii="Open Sans Medium" w:hAnsi="Open Sans Medium" w:cs="Open Sans Medium"/>
-          <w:sz w:val="24"/>
-          <w:szCs w:val="24"/>
-        </w:rPr>
-        <w:t xml:space="preserve"> </w:t>
-      </w:r>
-      <w:proofErr w:type="spellStart"/>
-      <w:r>
-        <w:rPr>
-          <w:rFonts w:ascii="Open Sans Medium" w:hAnsi="Open Sans Medium" w:cs="Open Sans Medium"/>
-          <w:sz w:val="24"/>
-          <w:szCs w:val="24"/>
-        </w:rPr>
-        <w:t>ise</w:t>
-      </w:r>
-      <w:proofErr w:type="spellEnd"/>
-      <w:r>
-        <w:rPr>
-          <w:rFonts w:ascii="Open Sans Medium" w:hAnsi="Open Sans Medium" w:cs="Open Sans Medium"/>
-          <w:sz w:val="24"/>
-          <w:szCs w:val="24"/>
-        </w:rPr>
-        <w:t xml:space="preserve"> </w:t>
-      </w:r>
-      <w:proofErr w:type="spellStart"/>
-      <w:r>
-        <w:rPr>
-          <w:rFonts w:ascii="Open Sans Medium" w:hAnsi="Open Sans Medium" w:cs="Open Sans Medium"/>
-          <w:sz w:val="24"/>
-          <w:szCs w:val="24"/>
-        </w:rPr>
-        <w:t>daha</w:t>
-      </w:r>
-      <w:proofErr w:type="spellEnd"/>
-      <w:r>
-        <w:rPr>
-          <w:rFonts w:ascii="Open Sans Medium" w:hAnsi="Open Sans Medium" w:cs="Open Sans Medium"/>
-          <w:sz w:val="24"/>
-          <w:szCs w:val="24"/>
-        </w:rPr>
-        <w:t xml:space="preserve"> </w:t>
-      </w:r>
-      <w:proofErr w:type="spellStart"/>
-      <w:r>
-        <w:rPr>
-          <w:rFonts w:ascii="Open Sans Medium" w:hAnsi="Open Sans Medium" w:cs="Open Sans Medium"/>
-          <w:sz w:val="24"/>
-          <w:szCs w:val="24"/>
-        </w:rPr>
-        <w:t>düşük</w:t>
-      </w:r>
-      <w:proofErr w:type="spellEnd"/>
-      <w:r>
-        <w:rPr>
-          <w:rFonts w:ascii="Open Sans Medium" w:hAnsi="Open Sans Medium" w:cs="Open Sans Medium"/>
-          <w:sz w:val="24"/>
-          <w:szCs w:val="24"/>
-        </w:rPr>
-        <w:t xml:space="preserve"> </w:t>
-      </w:r>
-      <w:proofErr w:type="spellStart"/>
-      <w:r>
-        <w:rPr>
-          <w:rFonts w:ascii="Open Sans Medium" w:hAnsi="Open Sans Medium" w:cs="Open Sans Medium"/>
-          <w:sz w:val="24"/>
-          <w:szCs w:val="24"/>
-        </w:rPr>
-        <w:t>ağırlıklara</w:t>
-      </w:r>
-      <w:proofErr w:type="spellEnd"/>
-      <w:r>
-        <w:rPr>
-          <w:rFonts w:ascii="Open Sans Medium" w:hAnsi="Open Sans Medium" w:cs="Open Sans Medium"/>
-          <w:sz w:val="24"/>
-          <w:szCs w:val="24"/>
-        </w:rPr>
-        <w:t xml:space="preserve"> </w:t>
-      </w:r>
-      <w:proofErr w:type="spellStart"/>
-      <w:r>
-        <w:rPr>
-          <w:rFonts w:ascii="Open Sans Medium" w:hAnsi="Open Sans Medium" w:cs="Open Sans Medium"/>
-          <w:sz w:val="24"/>
-          <w:szCs w:val="24"/>
-        </w:rPr>
-        <w:t>sahip</w:t>
-      </w:r>
-      <w:proofErr w:type="spellEnd"/>
-      <w:r>
-        <w:rPr>
-          <w:rFonts w:ascii="Open Sans Medium" w:hAnsi="Open Sans Medium" w:cs="Open Sans Medium"/>
-          <w:sz w:val="24"/>
-          <w:szCs w:val="24"/>
-        </w:rPr>
-        <w:t xml:space="preserve"> </w:t>
-      </w:r>
-      <w:proofErr w:type="spellStart"/>
-      <w:r>
-        <w:rPr>
-          <w:rFonts w:ascii="Open Sans Medium" w:hAnsi="Open Sans Medium" w:cs="Open Sans Medium"/>
-          <w:sz w:val="24"/>
-          <w:szCs w:val="24"/>
-        </w:rPr>
-        <w:t>olmakla</w:t>
-      </w:r>
-      <w:proofErr w:type="spellEnd"/>
-      <w:r>
-        <w:rPr>
-          <w:rFonts w:ascii="Open Sans Medium" w:hAnsi="Open Sans Medium" w:cs="Open Sans Medium"/>
-          <w:sz w:val="24"/>
-          <w:szCs w:val="24"/>
-        </w:rPr>
-        <w:t xml:space="preserve"> </w:t>
-      </w:r>
-      <w:proofErr w:type="spellStart"/>
-      <w:r>
-        <w:rPr>
-          <w:rFonts w:ascii="Open Sans Medium" w:hAnsi="Open Sans Medium" w:cs="Open Sans Medium"/>
-          <w:sz w:val="24"/>
-          <w:szCs w:val="24"/>
-        </w:rPr>
-        <w:t>birlikte</w:t>
-      </w:r>
-      <w:proofErr w:type="spellEnd"/>
-      <w:r>
-        <w:rPr>
-          <w:rFonts w:ascii="Open Sans Medium" w:hAnsi="Open Sans Medium" w:cs="Open Sans Medium"/>
-          <w:sz w:val="24"/>
-          <w:szCs w:val="24"/>
-        </w:rPr>
-        <w:t xml:space="preserve"> </w:t>
-      </w:r>
-      <w:proofErr w:type="spellStart"/>
-      <w:r>
-        <w:rPr>
-          <w:rFonts w:ascii="Open Sans Medium" w:hAnsi="Open Sans Medium" w:cs="Open Sans Medium"/>
-          <w:sz w:val="24"/>
-          <w:szCs w:val="24"/>
-        </w:rPr>
-        <w:t>tahmin</w:t>
-      </w:r>
-      <w:proofErr w:type="spellEnd"/>
-      <w:r>
-        <w:rPr>
-          <w:rFonts w:ascii="Open Sans Medium" w:hAnsi="Open Sans Medium" w:cs="Open Sans Medium"/>
-          <w:sz w:val="24"/>
-          <w:szCs w:val="24"/>
-        </w:rPr>
-        <w:t xml:space="preserve"> </w:t>
-      </w:r>
-      <w:proofErr w:type="spellStart"/>
-      <w:r>
-        <w:rPr>
-          <w:rFonts w:ascii="Open Sans Medium" w:hAnsi="Open Sans Medium" w:cs="Open Sans Medium"/>
-          <w:sz w:val="24"/>
-          <w:szCs w:val="24"/>
-        </w:rPr>
-        <w:t>sürecine</w:t>
-      </w:r>
-      <w:proofErr w:type="spellEnd"/>
-      <w:r>
-        <w:rPr>
-          <w:rFonts w:ascii="Open Sans Medium" w:hAnsi="Open Sans Medium" w:cs="Open Sans Medium"/>
-          <w:sz w:val="24"/>
-          <w:szCs w:val="24"/>
-        </w:rPr>
-        <w:t xml:space="preserve"> </w:t>
-      </w:r>
-      <w:proofErr w:type="spellStart"/>
-      <w:r>
-        <w:rPr>
-          <w:rFonts w:ascii="Open Sans Medium" w:hAnsi="Open Sans Medium" w:cs="Open Sans Medium"/>
-          <w:sz w:val="24"/>
-          <w:szCs w:val="24"/>
-        </w:rPr>
-        <w:t>katkı</w:t>
-      </w:r>
-      <w:proofErr w:type="spellEnd"/>
-      <w:r>
-        <w:rPr>
-          <w:rFonts w:ascii="Open Sans Medium" w:hAnsi="Open Sans Medium" w:cs="Open Sans Medium"/>
-          <w:sz w:val="24"/>
-          <w:szCs w:val="24"/>
-        </w:rPr>
-        <w:t xml:space="preserve"> </w:t>
-      </w:r>
-      <w:proofErr w:type="spellStart"/>
-      <w:r>
-        <w:rPr>
-          <w:rFonts w:ascii="Open Sans Medium" w:hAnsi="Open Sans Medium" w:cs="Open Sans Medium"/>
-          <w:sz w:val="24"/>
-          <w:szCs w:val="24"/>
-        </w:rPr>
-        <w:t>sağlamaktadır</w:t>
-      </w:r>
-      <w:proofErr w:type="spellEnd"/>
-      <w:r>
-        <w:rPr>
-          <w:rFonts w:ascii="Open Sans Medium" w:hAnsi="Open Sans Medium" w:cs="Open Sans Medium"/>
-          <w:sz w:val="24"/>
-          <w:szCs w:val="24"/>
-        </w:rPr>
-        <w:t xml:space="preserve">. Bu </w:t>
-      </w:r>
-      <w:proofErr w:type="spellStart"/>
-      <w:r>
-        <w:rPr>
-          <w:rFonts w:ascii="Open Sans Medium" w:hAnsi="Open Sans Medium" w:cs="Open Sans Medium"/>
-          <w:sz w:val="24"/>
-          <w:szCs w:val="24"/>
-        </w:rPr>
-        <w:t>analiz</w:t>
-      </w:r>
-      <w:proofErr w:type="spellEnd"/>
-      <w:r>
-        <w:rPr>
-          <w:rFonts w:ascii="Open Sans Medium" w:hAnsi="Open Sans Medium" w:cs="Open Sans Medium"/>
-          <w:sz w:val="24"/>
-          <w:szCs w:val="24"/>
-        </w:rPr>
-        <w:t xml:space="preserve">, </w:t>
-      </w:r>
-      <w:proofErr w:type="spellStart"/>
-      <w:r>
-        <w:rPr>
-          <w:rFonts w:ascii="Open Sans Medium" w:hAnsi="Open Sans Medium" w:cs="Open Sans Medium"/>
-          <w:sz w:val="24"/>
-          <w:szCs w:val="24"/>
-        </w:rPr>
-        <w:t>işletmenin</w:t>
-      </w:r>
-      <w:proofErr w:type="spellEnd"/>
-      <w:r>
-        <w:rPr>
-          <w:rFonts w:ascii="Open Sans Medium" w:hAnsi="Open Sans Medium" w:cs="Open Sans Medium"/>
-          <w:sz w:val="24"/>
-          <w:szCs w:val="24"/>
-        </w:rPr>
-        <w:t xml:space="preserve"> hangi </w:t>
-      </w:r>
-      <w:proofErr w:type="spellStart"/>
-      <w:r>
-        <w:rPr>
-          <w:rFonts w:ascii="Open Sans Medium" w:hAnsi="Open Sans Medium" w:cs="Open Sans Medium"/>
-          <w:sz w:val="24"/>
-          <w:szCs w:val="24"/>
-        </w:rPr>
-        <w:t>değişkenleri</w:t>
-      </w:r>
-      <w:proofErr w:type="spellEnd"/>
-      <w:r>
-        <w:rPr>
-          <w:rFonts w:ascii="Open Sans Medium" w:hAnsi="Open Sans Medium" w:cs="Open Sans Medium"/>
-          <w:sz w:val="24"/>
-          <w:szCs w:val="24"/>
-        </w:rPr>
-        <w:t xml:space="preserve"> </w:t>
-      </w:r>
-      <w:proofErr w:type="spellStart"/>
-      <w:r>
-        <w:rPr>
-          <w:rFonts w:ascii="Open Sans Medium" w:hAnsi="Open Sans Medium" w:cs="Open Sans Medium"/>
-          <w:sz w:val="24"/>
-          <w:szCs w:val="24"/>
-        </w:rPr>
-        <w:t>operasyonel</w:t>
-      </w:r>
-      <w:proofErr w:type="spellEnd"/>
-      <w:r>
-        <w:rPr>
-          <w:rFonts w:ascii="Open Sans Medium" w:hAnsi="Open Sans Medium" w:cs="Open Sans Medium"/>
-          <w:sz w:val="24"/>
-          <w:szCs w:val="24"/>
-        </w:rPr>
-        <w:t xml:space="preserve"> </w:t>
-      </w:r>
-      <w:proofErr w:type="spellStart"/>
-      <w:r>
-        <w:rPr>
-          <w:rFonts w:ascii="Open Sans Medium" w:hAnsi="Open Sans Medium" w:cs="Open Sans Medium"/>
-          <w:sz w:val="24"/>
-          <w:szCs w:val="24"/>
-        </w:rPr>
-        <w:t>olarak</w:t>
-      </w:r>
-      <w:proofErr w:type="spellEnd"/>
-      <w:r>
-        <w:rPr>
-          <w:rFonts w:ascii="Open Sans Medium" w:hAnsi="Open Sans Medium" w:cs="Open Sans Medium"/>
-          <w:sz w:val="24"/>
-          <w:szCs w:val="24"/>
-        </w:rPr>
-        <w:t xml:space="preserve"> </w:t>
-      </w:r>
-      <w:proofErr w:type="spellStart"/>
-      <w:r>
-        <w:rPr>
-          <w:rFonts w:ascii="Open Sans Medium" w:hAnsi="Open Sans Medium" w:cs="Open Sans Medium"/>
-          <w:sz w:val="24"/>
-          <w:szCs w:val="24"/>
-        </w:rPr>
-        <w:t>daha</w:t>
-      </w:r>
-      <w:proofErr w:type="spellEnd"/>
-      <w:r>
-        <w:rPr>
-          <w:rFonts w:ascii="Open Sans Medium" w:hAnsi="Open Sans Medium" w:cs="Open Sans Medium"/>
-          <w:sz w:val="24"/>
-          <w:szCs w:val="24"/>
-        </w:rPr>
-        <w:t xml:space="preserve"> </w:t>
-      </w:r>
-      <w:proofErr w:type="spellStart"/>
-      <w:r>
-        <w:rPr>
-          <w:rFonts w:ascii="Open Sans Medium" w:hAnsi="Open Sans Medium" w:cs="Open Sans Medium"/>
-          <w:sz w:val="24"/>
-          <w:szCs w:val="24"/>
-        </w:rPr>
-        <w:t>fazla</w:t>
-      </w:r>
-      <w:proofErr w:type="spellEnd"/>
-      <w:r>
-        <w:rPr>
-          <w:rFonts w:ascii="Open Sans Medium" w:hAnsi="Open Sans Medium" w:cs="Open Sans Medium"/>
-          <w:sz w:val="24"/>
-          <w:szCs w:val="24"/>
-        </w:rPr>
-        <w:t xml:space="preserve"> </w:t>
-      </w:r>
-      <w:proofErr w:type="spellStart"/>
-      <w:r>
-        <w:rPr>
-          <w:rFonts w:ascii="Open Sans Medium" w:hAnsi="Open Sans Medium" w:cs="Open Sans Medium"/>
-          <w:sz w:val="24"/>
-          <w:szCs w:val="24"/>
-        </w:rPr>
-        <w:t>göz</w:t>
-      </w:r>
-      <w:proofErr w:type="spellEnd"/>
-      <w:r>
-        <w:rPr>
-          <w:rFonts w:ascii="Open Sans Medium" w:hAnsi="Open Sans Medium" w:cs="Open Sans Medium"/>
-          <w:sz w:val="24"/>
-          <w:szCs w:val="24"/>
-        </w:rPr>
-        <w:t xml:space="preserve"> </w:t>
-      </w:r>
-      <w:proofErr w:type="spellStart"/>
-      <w:r>
-        <w:rPr>
-          <w:rFonts w:ascii="Open Sans Medium" w:hAnsi="Open Sans Medium" w:cs="Open Sans Medium"/>
-          <w:sz w:val="24"/>
-          <w:szCs w:val="24"/>
-        </w:rPr>
-        <w:t>önünde</w:t>
-      </w:r>
-      <w:proofErr w:type="spellEnd"/>
-      <w:r>
-        <w:rPr>
-          <w:rFonts w:ascii="Open Sans Medium" w:hAnsi="Open Sans Medium" w:cs="Open Sans Medium"/>
-          <w:sz w:val="24"/>
-          <w:szCs w:val="24"/>
-        </w:rPr>
-        <w:t xml:space="preserve"> </w:t>
-      </w:r>
-      <w:proofErr w:type="spellStart"/>
-      <w:r>
-        <w:rPr>
-          <w:rFonts w:ascii="Open Sans Medium" w:hAnsi="Open Sans Medium" w:cs="Open Sans Medium"/>
-          <w:sz w:val="24"/>
-          <w:szCs w:val="24"/>
-        </w:rPr>
-        <w:t>bulundurması</w:t>
-      </w:r>
-      <w:proofErr w:type="spellEnd"/>
-      <w:r>
-        <w:rPr>
-          <w:rFonts w:ascii="Open Sans Medium" w:hAnsi="Open Sans Medium" w:cs="Open Sans Medium"/>
-          <w:sz w:val="24"/>
-          <w:szCs w:val="24"/>
-        </w:rPr>
-        <w:t xml:space="preserve"> </w:t>
-      </w:r>
-      <w:proofErr w:type="spellStart"/>
-      <w:r>
-        <w:rPr>
-          <w:rFonts w:ascii="Open Sans Medium" w:hAnsi="Open Sans Medium" w:cs="Open Sans Medium"/>
-          <w:sz w:val="24"/>
-          <w:szCs w:val="24"/>
-        </w:rPr>
-        <w:t>gerektiğine</w:t>
-      </w:r>
-      <w:proofErr w:type="spellEnd"/>
-      <w:r>
-        <w:rPr>
-          <w:rFonts w:ascii="Open Sans Medium" w:hAnsi="Open Sans Medium" w:cs="Open Sans Medium"/>
-          <w:sz w:val="24"/>
-          <w:szCs w:val="24"/>
-        </w:rPr>
-        <w:t xml:space="preserve"> </w:t>
-      </w:r>
-      <w:proofErr w:type="spellStart"/>
-      <w:r>
-        <w:rPr>
-          <w:rFonts w:ascii="Open Sans Medium" w:hAnsi="Open Sans Medium" w:cs="Open Sans Medium"/>
-          <w:sz w:val="24"/>
-          <w:szCs w:val="24"/>
-        </w:rPr>
-        <w:t>dair</w:t>
-      </w:r>
-      <w:proofErr w:type="spellEnd"/>
-      <w:r>
-        <w:rPr>
-          <w:rFonts w:ascii="Open Sans Medium" w:hAnsi="Open Sans Medium" w:cs="Open Sans Medium"/>
-          <w:sz w:val="24"/>
-          <w:szCs w:val="24"/>
-        </w:rPr>
-        <w:t xml:space="preserve"> </w:t>
-      </w:r>
-      <w:proofErr w:type="spellStart"/>
-      <w:r>
-        <w:rPr>
-          <w:rFonts w:ascii="Open Sans Medium" w:hAnsi="Open Sans Medium" w:cs="Open Sans Medium"/>
-          <w:sz w:val="24"/>
-          <w:szCs w:val="24"/>
-        </w:rPr>
-        <w:t>içgörü</w:t>
-      </w:r>
-      <w:proofErr w:type="spellEnd"/>
-      <w:r>
-        <w:rPr>
-          <w:rFonts w:ascii="Open Sans Medium" w:hAnsi="Open Sans Medium" w:cs="Open Sans Medium"/>
-          <w:sz w:val="24"/>
-          <w:szCs w:val="24"/>
-        </w:rPr>
-        <w:t xml:space="preserve"> </w:t>
-      </w:r>
-      <w:proofErr w:type="spellStart"/>
-      <w:r>
-        <w:rPr>
-          <w:rFonts w:ascii="Open Sans Medium" w:hAnsi="Open Sans Medium" w:cs="Open Sans Medium"/>
-          <w:sz w:val="24"/>
-          <w:szCs w:val="24"/>
-        </w:rPr>
-        <w:t>sunmaktadır</w:t>
-      </w:r>
-      <w:proofErr w:type="spellEnd"/>
-      <w:r>
-        <w:rPr>
-          <w:rFonts w:ascii="Open Sans Medium" w:hAnsi="Open Sans Medium" w:cs="Open Sans Medium"/>
-          <w:sz w:val="24"/>
-          <w:szCs w:val="24"/>
-        </w:rPr>
-        <w:t>.</w:t>
+        <w:t>Yukarıdaki görselde, Random Forest modelinin siparişin başarılı (Shipped) olup olmayacağını tahmin ederken en fazla bilgi kazancı sağladığı 5 özellik yer almaktadır. Modelin karar sürecinde en yüksek ağırlığa sahip değişkenin qty (sipariş adedi) olduğu görülmektedir. Bu, sipariş miktarının doğrudan sipariş durumu üzerinde belirleyici bir etkisi olduğunu göstermektedir. Ardından gelen courier_status_Shipped ve courier_status_Unshipped gibi lojistikle ilgili değişkenler de modelin tahmin gücünü artıran önemli faktörler arasındadır. amount (sipariş tutarı) ve ship-postal-code gibi diğer sayısal değişkenler ise daha düşük ağırlıklara sahip olmakla birlikte tahmin sürecine katkı sağlamaktadır. Bu analiz, işletmenin hangi değişkenleri operasyonel olarak daha fazla göz önünde bulundurması gerektiğine dair içgörü sunmaktadır.</w:t>
       </w:r>
       <w:r>
         <w:rPr>
@@ -8186,52 +5775,14 @@
         </w:rPr>
         <w:br/>
       </w:r>
-      <w:proofErr w:type="spellStart"/>
       <w:r>
         <w:rPr>
           <w:rFonts w:cs="Open Sans Medium"/>
           <w:sz w:val="20"/>
           <w:szCs w:val="20"/>
         </w:rPr>
-        <w:t>Şekil</w:t>
+        <w:t>Şekil: Confusion Matrix - Model Sınıflandırma Başarımı</w:t>
       </w:r>
-      <w:proofErr w:type="spellEnd"/>
-      <w:r>
-        <w:rPr>
-          <w:rFonts w:cs="Open Sans Medium"/>
-          <w:sz w:val="20"/>
-          <w:szCs w:val="20"/>
-        </w:rPr>
-        <w:t xml:space="preserve">: Confusion Matrix - Model </w:t>
-      </w:r>
-      <w:proofErr w:type="spellStart"/>
-      <w:r>
-        <w:rPr>
-          <w:rFonts w:cs="Open Sans Medium"/>
-          <w:sz w:val="20"/>
-          <w:szCs w:val="20"/>
-        </w:rPr>
-        <w:t>Sınıflandırma</w:t>
-      </w:r>
-      <w:proofErr w:type="spellEnd"/>
-      <w:r>
-        <w:rPr>
-          <w:rFonts w:cs="Open Sans Medium"/>
-          <w:sz w:val="20"/>
-          <w:szCs w:val="20"/>
-        </w:rPr>
-        <w:t xml:space="preserve"> </w:t>
-      </w:r>
-      <w:proofErr w:type="spellStart"/>
-      <w:r>
-        <w:rPr>
-          <w:rFonts w:cs="Open Sans Medium"/>
-          <w:sz w:val="20"/>
-          <w:szCs w:val="20"/>
-        </w:rPr>
-        <w:t>Başarımı</w:t>
-      </w:r>
-      <w:proofErr w:type="spellEnd"/>
       <w:r>
         <w:rPr>
           <w:rFonts w:ascii="Open Sans Medium" w:hAnsi="Open Sans Medium" w:cs="Open Sans Medium"/>
@@ -8725,135 +6276,7 @@
           <w:lang w:val="tr-TR"/>
         </w:rPr>
         <w:br/>
-      </w:r>
-      <w:r>
-        <w:rPr>
-          <w:rFonts w:ascii="Open Sans Medium" w:hAnsi="Open Sans Medium" w:cs="Open Sans Medium"/>
-          <w:sz w:val="36"/>
-          <w:szCs w:val="36"/>
-          <w:lang w:val="tr-TR"/>
-        </w:rPr>
-        <w:t xml:space="preserve">Ek olarak, modelin </w:t>
-      </w:r>
-      <w:proofErr w:type="spellStart"/>
-      <w:r>
-        <w:rPr>
-          <w:rFonts w:ascii="Open Sans Medium" w:hAnsi="Open Sans Medium" w:cs="Open Sans Medium"/>
-          <w:sz w:val="36"/>
-          <w:szCs w:val="36"/>
-          <w:lang w:val="tr-TR"/>
-        </w:rPr>
-        <w:t>overfitting</w:t>
-      </w:r>
-      <w:proofErr w:type="spellEnd"/>
-      <w:r>
-        <w:rPr>
-          <w:rFonts w:ascii="Open Sans Medium" w:hAnsi="Open Sans Medium" w:cs="Open Sans Medium"/>
-          <w:sz w:val="36"/>
-          <w:szCs w:val="36"/>
-          <w:lang w:val="tr-TR"/>
-        </w:rPr>
-        <w:t xml:space="preserve"> (aşırı öğrenme) riski göz önüne alınarak ikinci bir model olarak </w:t>
-      </w:r>
-      <w:proofErr w:type="spellStart"/>
-      <w:r>
-        <w:rPr>
-          <w:rFonts w:ascii="Open Sans Medium" w:hAnsi="Open Sans Medium" w:cs="Open Sans Medium"/>
-          <w:sz w:val="36"/>
-          <w:szCs w:val="36"/>
-          <w:lang w:val="tr-TR"/>
-        </w:rPr>
-        <w:t>Logistic</w:t>
-      </w:r>
-      <w:proofErr w:type="spellEnd"/>
-      <w:r>
-        <w:rPr>
-          <w:rFonts w:ascii="Open Sans Medium" w:hAnsi="Open Sans Medium" w:cs="Open Sans Medium"/>
-          <w:sz w:val="36"/>
-          <w:szCs w:val="36"/>
-          <w:lang w:val="tr-TR"/>
-        </w:rPr>
-        <w:t xml:space="preserve"> </w:t>
-      </w:r>
-      <w:proofErr w:type="spellStart"/>
-      <w:r>
-        <w:rPr>
-          <w:rFonts w:ascii="Open Sans Medium" w:hAnsi="Open Sans Medium" w:cs="Open Sans Medium"/>
-          <w:sz w:val="36"/>
-          <w:szCs w:val="36"/>
-          <w:lang w:val="tr-TR"/>
-        </w:rPr>
-        <w:t>Regression</w:t>
-      </w:r>
-      <w:proofErr w:type="spellEnd"/>
-      <w:r>
-        <w:rPr>
-          <w:rFonts w:ascii="Open Sans Medium" w:hAnsi="Open Sans Medium" w:cs="Open Sans Medium"/>
-          <w:sz w:val="36"/>
-          <w:szCs w:val="36"/>
-          <w:lang w:val="tr-TR"/>
-        </w:rPr>
-        <w:t xml:space="preserve"> algoritması da uygulanmıştır. </w:t>
-      </w:r>
-      <w:proofErr w:type="spellStart"/>
-      <w:r>
-        <w:rPr>
-          <w:rFonts w:ascii="Open Sans Medium" w:hAnsi="Open Sans Medium" w:cs="Open Sans Medium"/>
-          <w:sz w:val="36"/>
-          <w:szCs w:val="36"/>
-          <w:lang w:val="tr-TR"/>
-        </w:rPr>
-        <w:t>Logistic</w:t>
-      </w:r>
-      <w:proofErr w:type="spellEnd"/>
-      <w:r>
-        <w:rPr>
-          <w:rFonts w:ascii="Open Sans Medium" w:hAnsi="Open Sans Medium" w:cs="Open Sans Medium"/>
-          <w:sz w:val="36"/>
-          <w:szCs w:val="36"/>
-          <w:lang w:val="tr-TR"/>
-        </w:rPr>
-        <w:t xml:space="preserve"> </w:t>
-      </w:r>
-      <w:proofErr w:type="spellStart"/>
-      <w:r>
-        <w:rPr>
-          <w:rFonts w:ascii="Open Sans Medium" w:hAnsi="Open Sans Medium" w:cs="Open Sans Medium"/>
-          <w:sz w:val="36"/>
-          <w:szCs w:val="36"/>
-          <w:lang w:val="tr-TR"/>
-        </w:rPr>
-        <w:t>Regression</w:t>
-      </w:r>
-      <w:proofErr w:type="spellEnd"/>
-      <w:r>
-        <w:rPr>
-          <w:rFonts w:ascii="Open Sans Medium" w:hAnsi="Open Sans Medium" w:cs="Open Sans Medium"/>
-          <w:sz w:val="36"/>
-          <w:szCs w:val="36"/>
-          <w:lang w:val="tr-TR"/>
-        </w:rPr>
-        <w:t>, daha yalın bir yapıya sahip olmasına rağmen benzer başarı oranları sunmuş ve sınıflar arasındaki ayrımı yüksek doğrulukla gerçekleştirmiştir. Modelin doğruluk oranı (</w:t>
-      </w:r>
-      <w:proofErr w:type="spellStart"/>
-      <w:r>
-        <w:rPr>
-          <w:rFonts w:ascii="Open Sans Medium" w:hAnsi="Open Sans Medium" w:cs="Open Sans Medium"/>
-          <w:sz w:val="36"/>
-          <w:szCs w:val="36"/>
-          <w:lang w:val="tr-TR"/>
-        </w:rPr>
-        <w:t>Accuracy</w:t>
-      </w:r>
-      <w:proofErr w:type="spellEnd"/>
-      <w:r>
-        <w:rPr>
-          <w:rFonts w:ascii="Open Sans Medium" w:hAnsi="Open Sans Medium" w:cs="Open Sans Medium"/>
-          <w:sz w:val="36"/>
-          <w:szCs w:val="36"/>
-          <w:lang w:val="tr-TR"/>
-        </w:rPr>
-        <w:t xml:space="preserve">) </w:t>
+        <w:t xml:space="preserve">Ek olarak, modelin overfitting (aşırı öğrenme) riski göz önüne alınarak ikinci bir model olarak Logistic Regression algoritması da uygulanmıştır. Logistic Regression, daha yalın bir yapıya sahip olmasına rağmen benzer başarı oranları sunmuş ve sınıflar arasındaki ayrımı yüksek doğrulukla gerçekleştirmiştir. Modelin doğruluk oranı (Accuracy) </w:t>
       </w:r>
       <w:proofErr w:type="gramStart"/>
       <w:r>
@@ -8873,9 +6296,8 @@
           <w:szCs w:val="36"/>
           <w:lang w:val="tr-TR"/>
         </w:rPr>
-        <w:t xml:space="preserve">, F1 skoru ise 0.9993 olarak hesaplanmıştır. </w:t>
+        <w:t>, F1 skoru ise 0.9993 olarak hesaplanmıştır. Confusion matrix çıktısına göre 3.820 doğru negatif, 21.943 doğru pozitif; sadece 7 yanlış pozitif ve 25 yanlış negatif tahmin yapılmıştır. Bu sonuçlar Logistic Regression modelinin genelleme kabiliyetinin yüksek olduğunu ve Random Forest ile benzer doğruluk seviyelerine ulaşabildiğini göstermektedir. Bu karşılaştırmalı yaklaşım, farklı model yapılarını değerlendirerek daha güvenilir bir tahmin sistemi oluşturulmasına katkı sağlamıştır.</w:t>
       </w:r>
-      <w:proofErr w:type="spellStart"/>
       <w:r>
         <w:rPr>
           <w:rFonts w:ascii="Open Sans Medium" w:hAnsi="Open Sans Medium" w:cs="Open Sans Medium"/>
@@ -8883,9 +6305,8 @@
           <w:szCs w:val="36"/>
           <w:lang w:val="tr-TR"/>
         </w:rPr>
-        <w:t>Confusion</w:t>
+        <w:br/>
       </w:r>
-      <w:proofErr w:type="spellEnd"/>
       <w:r>
         <w:rPr>
           <w:rFonts w:ascii="Open Sans Medium" w:hAnsi="Open Sans Medium" w:cs="Open Sans Medium"/>
@@ -8893,108 +6314,60 @@
           <w:szCs w:val="36"/>
           <w:lang w:val="tr-TR"/>
         </w:rPr>
-        <w:t xml:space="preserve"> </w:t>
+        <w:br/>
       </w:r>
-      <w:proofErr w:type="spellStart"/>
       <w:r>
         <w:rPr>
           <w:rFonts w:ascii="Open Sans Medium" w:hAnsi="Open Sans Medium" w:cs="Open Sans Medium"/>
+          <w:color w:val="1F497D" w:themeColor="text2"/>
           <w:sz w:val="36"/>
           <w:szCs w:val="36"/>
           <w:lang w:val="tr-TR"/>
         </w:rPr>
-        <w:t>matrix</w:t>
+        <w:t>GİTHUB LİNKİ:</w:t>
       </w:r>
-      <w:proofErr w:type="spellEnd"/>
       <w:r>
         <w:rPr>
           <w:rFonts w:ascii="Open Sans Medium" w:hAnsi="Open Sans Medium" w:cs="Open Sans Medium"/>
-          <w:sz w:val="36"/>
-          <w:szCs w:val="36"/>
-          <w:lang w:val="tr-TR"/>
-        </w:rPr>
-        <w:t xml:space="preserve"> çıktısına göre 3.820 doğru negatif, 21.943 doğru pozitif; sadece 7 yanlış pozitif ve 25 yanlış negatif tahmin yapılmıştır. Bu sonuçlar </w:t>
-      </w:r>
-      <w:proofErr w:type="spellStart"/>
-      <w:r>
-        <w:rPr>
-          <w:rFonts w:ascii="Open Sans Medium" w:hAnsi="Open Sans Medium" w:cs="Open Sans Medium"/>
-          <w:sz w:val="36"/>
-          <w:szCs w:val="36"/>
-          <w:lang w:val="tr-TR"/>
-        </w:rPr>
-        <w:t>Logistic</w:t>
-      </w:r>
-      <w:proofErr w:type="spellEnd"/>
-      <w:r>
-        <w:rPr>
-          <w:rFonts w:ascii="Open Sans Medium" w:hAnsi="Open Sans Medium" w:cs="Open Sans Medium"/>
+          <w:color w:val="1F497D" w:themeColor="text2"/>
           <w:sz w:val="36"/>
           <w:szCs w:val="36"/>
           <w:lang w:val="tr-TR"/>
         </w:rPr>
         <w:t xml:space="preserve"> </w:t>
       </w:r>
-      <w:proofErr w:type="spellStart"/>
-      <w:r>
-        <w:rPr>
-          <w:rFonts w:ascii="Open Sans Medium" w:hAnsi="Open Sans Medium" w:cs="Open Sans Medium"/>
-          <w:sz w:val="36"/>
-          <w:szCs w:val="36"/>
-          <w:lang w:val="tr-TR"/>
-        </w:rPr>
-        <w:t>Regression</w:t>
-      </w:r>
-      <w:proofErr w:type="spellEnd"/>
-      <w:r>
-        <w:rPr>
-          <w:rFonts w:ascii="Open Sans Medium" w:hAnsi="Open Sans Medium" w:cs="Open Sans Medium"/>
-          <w:sz w:val="36"/>
-          <w:szCs w:val="36"/>
-          <w:lang w:val="tr-TR"/>
-        </w:rPr>
-        <w:t xml:space="preserve"> modelinin genelleme kabiliyetinin yüksek olduğunu ve </w:t>
-      </w:r>
-      <w:proofErr w:type="spellStart"/>
-      <w:r>
-        <w:rPr>
-          <w:rFonts w:ascii="Open Sans Medium" w:hAnsi="Open Sans Medium" w:cs="Open Sans Medium"/>
-          <w:sz w:val="36"/>
-          <w:szCs w:val="36"/>
-          <w:lang w:val="tr-TR"/>
-        </w:rPr>
-        <w:t>Random</w:t>
-      </w:r>
-      <w:proofErr w:type="spellEnd"/>
-      <w:r>
-        <w:rPr>
-          <w:rFonts w:ascii="Open Sans Medium" w:hAnsi="Open Sans Medium" w:cs="Open Sans Medium"/>
-          <w:sz w:val="36"/>
-          <w:szCs w:val="36"/>
-          <w:lang w:val="tr-TR"/>
-        </w:rPr>
-        <w:t xml:space="preserve"> </w:t>
-      </w:r>
-      <w:proofErr w:type="spellStart"/>
-      <w:r>
-        <w:rPr>
-          <w:rFonts w:ascii="Open Sans Medium" w:hAnsi="Open Sans Medium" w:cs="Open Sans Medium"/>
-          <w:sz w:val="36"/>
-          <w:szCs w:val="36"/>
-          <w:lang w:val="tr-TR"/>
-        </w:rPr>
-        <w:t>Forest</w:t>
-      </w:r>
-      <w:proofErr w:type="spellEnd"/>
-      <w:r>
-        <w:rPr>
-          <w:rFonts w:ascii="Open Sans Medium" w:hAnsi="Open Sans Medium" w:cs="Open Sans Medium"/>
-          <w:sz w:val="36"/>
-          <w:szCs w:val="36"/>
-          <w:lang w:val="tr-TR"/>
-        </w:rPr>
-        <w:t xml:space="preserve"> ile benzer doğruluk seviyelerine ulaşabildiğini göstermektedir. Bu karşılaştırmalı yaklaşım, farklı model yapılarını değerlendirerek daha güvenilir bir tahmin sistemi oluşturulmasına katkı sağlamıştır.</w:t>
-      </w:r>
+      <w:hyperlink r:id="rId12" w:history="1">
+        <w:r>
+          <w:rPr>
+            <w:rStyle w:val="Kpr"/>
+            <w:rFonts w:ascii="Open Sans Medium" w:hAnsi="Open Sans Medium" w:cs="Open Sans Medium"/>
+            <w:sz w:val="36"/>
+            <w:szCs w:val="36"/>
+            <w:lang w:val="tr-TR"/>
+          </w:rPr>
+          <w:t>http</w:t>
+        </w:r>
+        <w:r>
+          <w:rPr>
+            <w:rStyle w:val="Kpr"/>
+            <w:rFonts w:ascii="Open Sans Medium" w:hAnsi="Open Sans Medium" w:cs="Open Sans Medium"/>
+            <w:sz w:val="36"/>
+            <w:szCs w:val="36"/>
+            <w:lang w:val="tr-TR"/>
+          </w:rPr>
+          <w:t>s</w:t>
+        </w:r>
+        <w:r>
+          <w:rPr>
+            <w:rStyle w:val="Kpr"/>
+            <w:rFonts w:ascii="Open Sans Medium" w:hAnsi="Open Sans Medium" w:cs="Open Sans Medium"/>
+            <w:sz w:val="36"/>
+            <w:szCs w:val="36"/>
+            <w:lang w:val="tr-TR"/>
+          </w:rPr>
+          <w:t>://github.com/kadirdogru/amazon-satis-tahmini</w:t>
+        </w:r>
+      </w:hyperlink>
     </w:p>
     <w:sectPr>
       <w:pgSz w:w="12240" w:h="15840"/>
@@ -9181,6 +6554,155 @@
       </w:rPr>
     </w:lvl>
   </w:abstractNum>
+  <w:abstractNum w:abstractNumId="9" w15:restartNumberingAfterBreak="0">
+    <w:nsid w:val="1FA37322"/>
+    <w:multiLevelType w:val="multilevel"/>
+    <w:tmpl w:val="745E9F0C"/>
+    <w:lvl w:ilvl="0">
+      <w:start w:val="1"/>
+      <w:numFmt w:val="bullet"/>
+      <w:lvlText w:val=""/>
+      <w:lvlJc w:val="left"/>
+      <w:pPr>
+        <w:tabs>
+          <w:tab w:val="num" w:pos="720"/>
+        </w:tabs>
+        <w:ind w:left="720" w:hanging="360"/>
+      </w:pPr>
+      <w:rPr>
+        <w:rFonts w:ascii="Symbol" w:hAnsi="Symbol" w:hint="default"/>
+        <w:sz w:val="20"/>
+      </w:rPr>
+    </w:lvl>
+    <w:lvl w:ilvl="1" w:tentative="1">
+      <w:start w:val="1"/>
+      <w:numFmt w:val="bullet"/>
+      <w:lvlText w:val="o"/>
+      <w:lvlJc w:val="left"/>
+      <w:pPr>
+        <w:tabs>
+          <w:tab w:val="num" w:pos="1440"/>
+        </w:tabs>
+        <w:ind w:left="1440" w:hanging="360"/>
+      </w:pPr>
+      <w:rPr>
+        <w:rFonts w:ascii="Courier New" w:hAnsi="Courier New" w:hint="default"/>
+        <w:sz w:val="20"/>
+      </w:rPr>
+    </w:lvl>
+    <w:lvl w:ilvl="2" w:tentative="1">
+      <w:start w:val="1"/>
+      <w:numFmt w:val="bullet"/>
+      <w:lvlText w:val=""/>
+      <w:lvlJc w:val="left"/>
+      <w:pPr>
+        <w:tabs>
+          <w:tab w:val="num" w:pos="2160"/>
+        </w:tabs>
+        <w:ind w:left="2160" w:hanging="360"/>
+      </w:pPr>
+      <w:rPr>
+        <w:rFonts w:ascii="Wingdings" w:hAnsi="Wingdings" w:hint="default"/>
+        <w:sz w:val="20"/>
+      </w:rPr>
+    </w:lvl>
+    <w:lvl w:ilvl="3" w:tentative="1">
+      <w:start w:val="1"/>
+      <w:numFmt w:val="bullet"/>
+      <w:lvlText w:val=""/>
+      <w:lvlJc w:val="left"/>
+      <w:pPr>
+        <w:tabs>
+          <w:tab w:val="num" w:pos="2880"/>
+        </w:tabs>
+        <w:ind w:left="2880" w:hanging="360"/>
+      </w:pPr>
+      <w:rPr>
+        <w:rFonts w:ascii="Wingdings" w:hAnsi="Wingdings" w:hint="default"/>
+        <w:sz w:val="20"/>
+      </w:rPr>
+    </w:lvl>
+    <w:lvl w:ilvl="4" w:tentative="1">
+      <w:start w:val="1"/>
+      <w:numFmt w:val="bullet"/>
+      <w:lvlText w:val=""/>
+      <w:lvlJc w:val="left"/>
+      <w:pPr>
+        <w:tabs>
+          <w:tab w:val="num" w:pos="3600"/>
+        </w:tabs>
+        <w:ind w:left="3600" w:hanging="360"/>
+      </w:pPr>
+      <w:rPr>
+        <w:rFonts w:ascii="Wingdings" w:hAnsi="Wingdings" w:hint="default"/>
+        <w:sz w:val="20"/>
+      </w:rPr>
+    </w:lvl>
+    <w:lvl w:ilvl="5" w:tentative="1">
+      <w:start w:val="1"/>
+      <w:numFmt w:val="bullet"/>
+      <w:lvlText w:val=""/>
+      <w:lvlJc w:val="left"/>
+      <w:pPr>
+        <w:tabs>
+          <w:tab w:val="num" w:pos="4320"/>
+        </w:tabs>
+        <w:ind w:left="4320" w:hanging="360"/>
+      </w:pPr>
+      <w:rPr>
+        <w:rFonts w:ascii="Wingdings" w:hAnsi="Wingdings" w:hint="default"/>
+        <w:sz w:val="20"/>
+      </w:rPr>
+    </w:lvl>
+    <w:lvl w:ilvl="6" w:tentative="1">
+      <w:start w:val="1"/>
+      <w:numFmt w:val="bullet"/>
+      <w:lvlText w:val=""/>
+      <w:lvlJc w:val="left"/>
+      <w:pPr>
+        <w:tabs>
+          <w:tab w:val="num" w:pos="5040"/>
+        </w:tabs>
+        <w:ind w:left="5040" w:hanging="360"/>
+      </w:pPr>
+      <w:rPr>
+        <w:rFonts w:ascii="Wingdings" w:hAnsi="Wingdings" w:hint="default"/>
+        <w:sz w:val="20"/>
+      </w:rPr>
+    </w:lvl>
+    <w:lvl w:ilvl="7" w:tentative="1">
+      <w:start w:val="1"/>
+      <w:numFmt w:val="bullet"/>
+      <w:lvlText w:val=""/>
+      <w:lvlJc w:val="left"/>
+      <w:pPr>
+        <w:tabs>
+          <w:tab w:val="num" w:pos="5760"/>
+        </w:tabs>
+        <w:ind w:left="5760" w:hanging="360"/>
+      </w:pPr>
+      <w:rPr>
+        <w:rFonts w:ascii="Wingdings" w:hAnsi="Wingdings" w:hint="default"/>
+        <w:sz w:val="20"/>
+      </w:rPr>
+    </w:lvl>
+    <w:lvl w:ilvl="8" w:tentative="1">
+      <w:start w:val="1"/>
+      <w:numFmt w:val="bullet"/>
+      <w:lvlText w:val=""/>
+      <w:lvlJc w:val="left"/>
+      <w:pPr>
+        <w:tabs>
+          <w:tab w:val="num" w:pos="6480"/>
+        </w:tabs>
+        <w:ind w:left="6480" w:hanging="360"/>
+      </w:pPr>
+      <w:rPr>
+        <w:rFonts w:ascii="Wingdings" w:hAnsi="Wingdings" w:hint="default"/>
+        <w:sz w:val="20"/>
+      </w:rPr>
+    </w:lvl>
+  </w:abstractNum>
   <w:num w:numId="1" w16cid:durableId="1134298410">
     <w:abstractNumId w:val="8"/>
   </w:num>
@@ -9207,6 +6729,9 @@
   </w:num>
   <w:num w:numId="9" w16cid:durableId="300814737">
     <w:abstractNumId w:val="0"/>
+  </w:num>
+  <w:num w:numId="10" w16cid:durableId="158229027">
+    <w:abstractNumId w:val="9"/>
   </w:num>
 </w:numbering>
 </file>
@@ -9814,7 +7339,6 @@
   <w:style w:type="character" w:default="1" w:styleId="VarsaylanParagrafYazTipi">
     <w:name w:val="Default Paragraph Font"/>
     <w:uiPriority w:val="1"/>
-    <w:semiHidden/>
     <w:unhideWhenUsed/>
   </w:style>
   <w:style w:type="table" w:default="1" w:styleId="NormalTablo">
@@ -20635,6 +18159,18 @@
       <w:szCs w:val="24"/>
     </w:rPr>
   </w:style>
+  <w:style w:type="character" w:styleId="zlenenKpr">
+    <w:name w:val="FollowedHyperlink"/>
+    <w:basedOn w:val="VarsaylanParagrafYazTipi"/>
+    <w:uiPriority w:val="99"/>
+    <w:semiHidden/>
+    <w:unhideWhenUsed/>
+    <w:rsid w:val="002874E4"/>
+    <w:rPr>
+      <w:color w:val="800080" w:themeColor="followedHyperlink"/>
+      <w:u w:val="single"/>
+    </w:rPr>
+  </w:style>
 </w:styles>
 </file>
 

</xml_diff>